<commit_message>
Refactor project address fields and improve simulation handler
Replaces 'Vej' and 'By' with 'Adresse' in report generation to use the project's address field. Updates simulation handler to fetch project and drawing data from the database, and sets project attributes from database values. Test files updated to use simulation_id 25.
</commit_message>
<xml_diff>
--- a/generate-report-lambda/src/report_templates/beam_wood.docx
+++ b/generate-report-lambda/src/report_templates/beam_wood.docx
@@ -1,6 +1,6 @@
 
 <file path=word/document.xml><?xml version="1.0" encoding="utf-8"?>
-<w:document xmlns:wpc="http://schemas.microsoft.com/office/word/2010/wordprocessingCanvas" xmlns:cx="http://schemas.microsoft.com/office/drawing/2014/chartex" xmlns:cx1="http://schemas.microsoft.com/office/drawing/2015/9/8/chartex" xmlns:cx2="http://schemas.microsoft.com/office/drawing/2015/10/21/chartex" xmlns:cx3="http://schemas.microsoft.com/office/drawing/2016/5/9/chartex" xmlns:cx4="http://schemas.microsoft.com/office/drawing/2016/5/10/chartex" xmlns:cx5="http://schemas.microsoft.com/office/drawing/2016/5/11/chartex" xmlns:cx6="http://schemas.microsoft.com/office/drawing/2016/5/12/chartex" xmlns:cx7="http://schemas.microsoft.com/office/drawing/2016/5/13/chartex" xmlns:cx8="http://schemas.microsoft.com/office/drawing/2016/5/14/chartex" xmlns:mc="http://schemas.openxmlformats.org/markup-compatibility/2006" xmlns:aink="http://schemas.microsoft.com/office/drawing/2016/ink" xmlns:am3d="http://schemas.microsoft.com/office/drawing/2017/model3d" xmlns:o="urn:schemas-microsoft-com:office:office" xmlns:oel="http://schemas.microsoft.com/office/2019/extlst" xmlns:r="http://schemas.openxmlformats.org/officeDocument/2006/relationships" xmlns:m="http://schemas.openxmlformats.org/officeDocument/2006/math" xmlns:v="urn:schemas-microsoft-com:vml" xmlns:wp14="http://schemas.microsoft.com/office/word/2010/wordprocessingDrawing" xmlns:wp="http://schemas.openxmlformats.org/drawingml/2006/wordprocessingDrawing" xmlns:w10="urn:schemas-microsoft-com:office:word" xmlns:w="http://schemas.openxmlformats.org/wordprocessingml/2006/main" xmlns:w14="http://schemas.microsoft.com/office/word/2010/wordml" xmlns:w15="http://schemas.microsoft.com/office/word/2012/wordml" xmlns:w16cex="http://schemas.microsoft.com/office/word/2018/wordml/cex" xmlns:w16cid="http://schemas.microsoft.com/office/word/2016/wordml/cid" xmlns:w16="http://schemas.microsoft.com/office/word/2018/wordml" xmlns:w16du="http://schemas.microsoft.com/office/word/2023/wordml/word16du" xmlns:w16sdtdh="http://schemas.microsoft.com/office/word/2020/wordml/sdtdatahash" xmlns:w16se="http://schemas.microsoft.com/office/word/2015/wordml/symex" xmlns:wpg="http://schemas.microsoft.com/office/word/2010/wordprocessingGroup" xmlns:wpi="http://schemas.microsoft.com/office/word/2010/wordprocessingInk" xmlns:wne="http://schemas.microsoft.com/office/word/2006/wordml" xmlns:wps="http://schemas.microsoft.com/office/word/2010/wordprocessingShape" mc:Ignorable="w14 w15 w16se w16cid w16 w16cex w16sdtdh w16du wp14">
+<w:document xmlns:wpc="http://schemas.microsoft.com/office/word/2010/wordprocessingCanvas" xmlns:cx="http://schemas.microsoft.com/office/drawing/2014/chartex" xmlns:cx1="http://schemas.microsoft.com/office/drawing/2015/9/8/chartex" xmlns:cx2="http://schemas.microsoft.com/office/drawing/2015/10/21/chartex" xmlns:cx3="http://schemas.microsoft.com/office/drawing/2016/5/9/chartex" xmlns:cx4="http://schemas.microsoft.com/office/drawing/2016/5/10/chartex" xmlns:cx5="http://schemas.microsoft.com/office/drawing/2016/5/11/chartex" xmlns:cx6="http://schemas.microsoft.com/office/drawing/2016/5/12/chartex" xmlns:cx7="http://schemas.microsoft.com/office/drawing/2016/5/13/chartex" xmlns:cx8="http://schemas.microsoft.com/office/drawing/2016/5/14/chartex" xmlns:mc="http://schemas.openxmlformats.org/markup-compatibility/2006" xmlns:aink="http://schemas.microsoft.com/office/drawing/2016/ink" xmlns:am3d="http://schemas.microsoft.com/office/drawing/2017/model3d" xmlns:o="urn:schemas-microsoft-com:office:office" xmlns:oel="http://schemas.microsoft.com/office/2019/extlst" xmlns:r="http://schemas.openxmlformats.org/officeDocument/2006/relationships" xmlns:m="http://schemas.openxmlformats.org/officeDocument/2006/math" xmlns:v="urn:schemas-microsoft-com:vml" xmlns:wp14="http://schemas.microsoft.com/office/word/2010/wordprocessingDrawing" xmlns:wp="http://schemas.openxmlformats.org/drawingml/2006/wordprocessingDrawing" xmlns:w10="urn:schemas-microsoft-com:office:word" xmlns:w="http://schemas.openxmlformats.org/wordprocessingml/2006/main" xmlns:w14="http://schemas.microsoft.com/office/word/2010/wordml" xmlns:w15="http://schemas.microsoft.com/office/word/2012/wordml" xmlns:w16cex="http://schemas.microsoft.com/office/word/2018/wordml/cex" xmlns:w16cid="http://schemas.microsoft.com/office/word/2016/wordml/cid" xmlns:w16="http://schemas.microsoft.com/office/word/2018/wordml" xmlns:w16du="http://schemas.microsoft.com/office/word/2023/wordml/word16du" xmlns:w16sdtdh="http://schemas.microsoft.com/office/word/2020/wordml/sdtdatahash" xmlns:w16sdtfl="http://schemas.microsoft.com/office/word/2024/wordml/sdtformatlock" xmlns:w16se="http://schemas.microsoft.com/office/word/2015/wordml/symex" xmlns:wpg="http://schemas.microsoft.com/office/word/2010/wordprocessingGroup" xmlns:wpi="http://schemas.microsoft.com/office/word/2010/wordprocessingInk" xmlns:wne="http://schemas.microsoft.com/office/word/2006/wordml" xmlns:wps="http://schemas.microsoft.com/office/word/2010/wordprocessingShape" mc:Ignorable="w14 w15 w16se w16cid w16 w16cex w16sdtdh w16sdtfl w16du wp14">
   <w:body>
     <w:p>
       <w:pPr>
@@ -11,23 +11,7 @@
         </w:numPr>
       </w:pPr>
       <w:r>
-        <w:t xml:space="preserve">Bæreevneeftervisning af </w:t>
-      </w:r>
-      <w:proofErr w:type="gramStart"/>
-      <w:r>
-        <w:t xml:space="preserve">{{ </w:t>
-      </w:r>
-      <w:proofErr w:type="spellStart"/>
-      <w:r>
-        <w:t>navn</w:t>
-      </w:r>
-      <w:proofErr w:type="gramEnd"/>
-      <w:r>
-        <w:t>_bjaelke</w:t>
-      </w:r>
-      <w:proofErr w:type="spellEnd"/>
-      <w:r>
-        <w:t xml:space="preserve"> }}</w:t>
+        <w:t>Bæreevneeftervisning af {{ navn_bjaelke }}</w:t>
       </w:r>
     </w:p>
     <w:p>
@@ -89,24 +73,11 @@
                 <w:rFonts w:asciiTheme="majorHAnsi" w:hAnsiTheme="majorHAnsi" w:cstheme="majorHAnsi"/>
               </w:rPr>
             </w:pPr>
-            <w:proofErr w:type="gramStart"/>
             <w:r>
               <w:t>{{</w:t>
             </w:r>
             <w:r>
-              <w:t xml:space="preserve"> </w:t>
-            </w:r>
-            <w:proofErr w:type="spellStart"/>
-            <w:r>
-              <w:t>navn</w:t>
-            </w:r>
-            <w:proofErr w:type="gramEnd"/>
-            <w:r>
-              <w:t>_bjaelke</w:t>
-            </w:r>
-            <w:proofErr w:type="spellEnd"/>
-            <w:r>
-              <w:t xml:space="preserve"> </w:t>
+              <w:t xml:space="preserve"> navn_bjaelke </w:t>
             </w:r>
             <w:r>
               <w:t>}}</w:t>
@@ -143,21 +114,14 @@
                 <w:rFonts w:asciiTheme="majorHAnsi" w:hAnsiTheme="majorHAnsi" w:cstheme="majorHAnsi"/>
               </w:rPr>
             </w:pPr>
-            <w:proofErr w:type="gramStart"/>
             <w:r>
               <w:t xml:space="preserve">{{ </w:t>
             </w:r>
-            <w:proofErr w:type="spellStart"/>
             <w:r>
               <w:t>m</w:t>
             </w:r>
             <w:r>
-              <w:t>aterial</w:t>
-            </w:r>
-            <w:proofErr w:type="spellEnd"/>
-            <w:proofErr w:type="gramEnd"/>
-            <w:r>
-              <w:t xml:space="preserve"> }}</w:t>
+              <w:t>aterial }}</w:t>
             </w:r>
             <w:r>
               <w:t xml:space="preserve"> </w:t>
@@ -195,7 +159,6 @@
                 <w:highlight w:val="yellow"/>
               </w:rPr>
             </w:pPr>
-            <w:proofErr w:type="gramStart"/>
             <w:r>
               <w:t>{{</w:t>
             </w:r>
@@ -203,11 +166,7 @@
               <w:t xml:space="preserve"> </w:t>
             </w:r>
             <w:r>
-              <w:t>woodType</w:t>
-            </w:r>
-            <w:proofErr w:type="gramEnd"/>
-            <w:r>
-              <w:t>2</w:t>
+              <w:t>woodType2</w:t>
             </w:r>
             <w:r>
               <w:t xml:space="preserve"> </w:t>
@@ -248,13 +207,8 @@
                 <w:highlight w:val="yellow"/>
               </w:rPr>
             </w:pPr>
-            <w:proofErr w:type="gramStart"/>
-            <w:r>
-              <w:t>{{ L</w:t>
-            </w:r>
-            <w:proofErr w:type="gramEnd"/>
-            <w:r>
-              <w:t xml:space="preserve"> }}</w:t>
+            <w:r>
+              <w:t>{{ L }}</w:t>
             </w:r>
           </w:p>
         </w:tc>
@@ -288,7 +242,6 @@
                 <w:rFonts w:asciiTheme="majorHAnsi" w:hAnsiTheme="majorHAnsi" w:cstheme="majorHAnsi"/>
               </w:rPr>
             </w:pPr>
-            <w:proofErr w:type="gramStart"/>
             <w:r>
               <w:t>{{</w:t>
             </w:r>
@@ -298,7 +251,6 @@
             <w:r>
               <w:t>anvendelsesklasse</w:t>
             </w:r>
-            <w:proofErr w:type="gramEnd"/>
             <w:r>
               <w:t xml:space="preserve"> </w:t>
             </w:r>
@@ -337,7 +289,6 @@
                 <w:rFonts w:asciiTheme="majorHAnsi" w:hAnsiTheme="majorHAnsi" w:cstheme="majorHAnsi"/>
               </w:rPr>
             </w:pPr>
-            <w:proofErr w:type="gramStart"/>
             <w:r>
               <w:t xml:space="preserve">{{ </w:t>
             </w:r>
@@ -345,11 +296,7 @@
               <w:t>k</w:t>
             </w:r>
             <w:r>
-              <w:t>onsekvensklasse</w:t>
-            </w:r>
-            <w:proofErr w:type="gramEnd"/>
-            <w:r>
-              <w:t xml:space="preserve"> }}</w:t>
+              <w:t>onsekvensklasse }}</w:t>
             </w:r>
             <w:r>
               <w:t xml:space="preserve">: </w:t>
@@ -565,7 +512,6 @@
                 <w:rFonts w:asciiTheme="majorHAnsi" w:hAnsiTheme="majorHAnsi" w:cstheme="majorHAnsi"/>
               </w:rPr>
             </w:pPr>
-            <w:proofErr w:type="gramStart"/>
             <w:r>
               <w:t>{{</w:t>
             </w:r>
@@ -575,7 +521,6 @@
             <w:r>
               <w:t>b</w:t>
             </w:r>
-            <w:proofErr w:type="gramEnd"/>
             <w:r>
               <w:t xml:space="preserve"> </w:t>
             </w:r>
@@ -641,7 +586,6 @@
                 <w:rFonts w:asciiTheme="majorHAnsi" w:hAnsiTheme="majorHAnsi" w:cstheme="majorHAnsi"/>
               </w:rPr>
             </w:pPr>
-            <w:proofErr w:type="gramStart"/>
             <w:r>
               <w:t>{{</w:t>
             </w:r>
@@ -651,7 +595,6 @@
             <w:r>
               <w:t>h</w:t>
             </w:r>
-            <w:proofErr w:type="gramEnd"/>
             <w:r>
               <w:t xml:space="preserve"> </w:t>
             </w:r>
@@ -723,7 +666,6 @@
                 <w:rFonts w:asciiTheme="majorHAnsi" w:hAnsiTheme="majorHAnsi" w:cstheme="majorHAnsi"/>
               </w:rPr>
             </w:pPr>
-            <w:proofErr w:type="gramStart"/>
             <w:r>
               <w:t>{{</w:t>
             </w:r>
@@ -733,7 +675,6 @@
             <w:r>
               <w:t>A</w:t>
             </w:r>
-            <w:proofErr w:type="gramEnd"/>
             <w:r>
               <w:t xml:space="preserve"> </w:t>
             </w:r>
@@ -824,7 +765,6 @@
                 <w:rFonts w:asciiTheme="majorHAnsi" w:hAnsiTheme="majorHAnsi" w:cstheme="majorHAnsi"/>
               </w:rPr>
             </w:pPr>
-            <w:proofErr w:type="gramStart"/>
             <w:r>
               <w:t>{{</w:t>
             </w:r>
@@ -834,7 +774,6 @@
             <w:r>
               <w:t>I</w:t>
             </w:r>
-            <w:proofErr w:type="gramEnd"/>
             <w:r>
               <w:t xml:space="preserve"> </w:t>
             </w:r>
@@ -1039,8 +978,6 @@
                 <w:rFonts w:asciiTheme="majorHAnsi" w:hAnsiTheme="majorHAnsi" w:cstheme="majorHAnsi"/>
               </w:rPr>
             </w:pPr>
-            <w:proofErr w:type="spellStart"/>
-            <w:proofErr w:type="gramStart"/>
             <w:r>
               <w:t>f</w:t>
             </w:r>
@@ -1050,8 +987,6 @@
               </w:rPr>
               <w:t>m,k</w:t>
             </w:r>
-            <w:proofErr w:type="spellEnd"/>
-            <w:proofErr w:type="gramEnd"/>
           </w:p>
         </w:tc>
         <w:tc>
@@ -1079,21 +1014,8 @@
                 <w:rFonts w:asciiTheme="majorHAnsi" w:hAnsiTheme="majorHAnsi" w:cstheme="majorHAnsi"/>
               </w:rPr>
             </w:pPr>
-            <w:proofErr w:type="gramStart"/>
-            <w:r>
-              <w:t xml:space="preserve">{{ </w:t>
-            </w:r>
-            <w:proofErr w:type="spellStart"/>
-            <w:r>
-              <w:t>f</w:t>
-            </w:r>
-            <w:proofErr w:type="gramEnd"/>
-            <w:r>
-              <w:t>_mk</w:t>
-            </w:r>
-            <w:proofErr w:type="spellEnd"/>
-            <w:r>
-              <w:t xml:space="preserve"> }}</w:t>
+            <w:r>
+              <w:t>{{ f_mk }}</w:t>
             </w:r>
           </w:p>
         </w:tc>
@@ -1131,16 +1053,8 @@
               <w:rPr>
                 <w:vertAlign w:val="subscript"/>
               </w:rPr>
-              <w:t>t,</w:t>
-            </w:r>
-            <w:proofErr w:type="gramStart"/>
-            <w:r>
-              <w:rPr>
-                <w:vertAlign w:val="subscript"/>
-              </w:rPr>
-              <w:t>0,k</w:t>
-            </w:r>
-            <w:proofErr w:type="gramEnd"/>
+              <w:t>t,0,k</w:t>
+            </w:r>
           </w:p>
         </w:tc>
         <w:tc>
@@ -1168,13 +1082,8 @@
                 <w:rFonts w:asciiTheme="majorHAnsi" w:hAnsiTheme="majorHAnsi" w:cstheme="majorHAnsi"/>
               </w:rPr>
             </w:pPr>
-            <w:proofErr w:type="gramStart"/>
-            <w:r>
-              <w:t>{{ f</w:t>
-            </w:r>
-            <w:proofErr w:type="gramEnd"/>
-            <w:r>
-              <w:t>_t0k }}</w:t>
+            <w:r>
+              <w:t>{{ f_t0k }}</w:t>
             </w:r>
           </w:p>
         </w:tc>
@@ -1212,16 +1121,8 @@
               <w:rPr>
                 <w:vertAlign w:val="subscript"/>
               </w:rPr>
-              <w:t>t,</w:t>
-            </w:r>
-            <w:proofErr w:type="gramStart"/>
-            <w:r>
-              <w:rPr>
-                <w:vertAlign w:val="subscript"/>
-              </w:rPr>
-              <w:t>90,k</w:t>
-            </w:r>
-            <w:proofErr w:type="gramEnd"/>
+              <w:t>t,90,k</w:t>
+            </w:r>
           </w:p>
         </w:tc>
         <w:tc>
@@ -1249,13 +1150,8 @@
                 <w:rFonts w:asciiTheme="majorHAnsi" w:hAnsiTheme="majorHAnsi" w:cstheme="majorHAnsi"/>
               </w:rPr>
             </w:pPr>
-            <w:proofErr w:type="gramStart"/>
-            <w:r>
-              <w:t>{{ f</w:t>
-            </w:r>
-            <w:proofErr w:type="gramEnd"/>
-            <w:r>
-              <w:t>_t90k }}</w:t>
+            <w:r>
+              <w:t>{{ f_t90k }}</w:t>
             </w:r>
             <w:r>
               <w:t xml:space="preserve"> </w:t>
@@ -1274,13 +1170,8 @@
                 <w:rFonts w:asciiTheme="majorHAnsi" w:hAnsiTheme="majorHAnsi" w:cstheme="majorHAnsi"/>
               </w:rPr>
             </w:pPr>
-            <w:proofErr w:type="spellStart"/>
-            <w:r>
-              <w:t>Trykstyrke</w:t>
-            </w:r>
-            <w:proofErr w:type="spellEnd"/>
-            <w:r>
-              <w:t xml:space="preserve"> langsgående</w:t>
+            <w:r>
+              <w:t>Trykstyrke langsgående</w:t>
             </w:r>
           </w:p>
         </w:tc>
@@ -1301,16 +1192,8 @@
               <w:rPr>
                 <w:vertAlign w:val="subscript"/>
               </w:rPr>
-              <w:t>c,</w:t>
-            </w:r>
-            <w:proofErr w:type="gramStart"/>
-            <w:r>
-              <w:rPr>
-                <w:vertAlign w:val="subscript"/>
-              </w:rPr>
-              <w:t>0,k</w:t>
-            </w:r>
-            <w:proofErr w:type="gramEnd"/>
+              <w:t>c,0,k</w:t>
+            </w:r>
           </w:p>
         </w:tc>
         <w:tc>
@@ -1338,13 +1221,8 @@
                 <w:rFonts w:asciiTheme="majorHAnsi" w:hAnsiTheme="majorHAnsi" w:cstheme="majorHAnsi"/>
               </w:rPr>
             </w:pPr>
-            <w:proofErr w:type="gramStart"/>
-            <w:r>
-              <w:t>{{ f</w:t>
-            </w:r>
-            <w:proofErr w:type="gramEnd"/>
-            <w:r>
-              <w:t>_c0k }}</w:t>
+            <w:r>
+              <w:t>{{ f_c0k }}</w:t>
             </w:r>
             <w:r>
               <w:t xml:space="preserve"> </w:t>
@@ -1363,13 +1241,8 @@
                 <w:rFonts w:asciiTheme="majorHAnsi" w:hAnsiTheme="majorHAnsi" w:cstheme="majorHAnsi"/>
               </w:rPr>
             </w:pPr>
-            <w:proofErr w:type="spellStart"/>
-            <w:r>
-              <w:t>Trykstyrke</w:t>
-            </w:r>
-            <w:proofErr w:type="spellEnd"/>
-            <w:r>
-              <w:t xml:space="preserve"> tværgående</w:t>
+            <w:r>
+              <w:t>Trykstyrke tværgående</w:t>
             </w:r>
           </w:p>
         </w:tc>
@@ -1390,16 +1263,8 @@
               <w:rPr>
                 <w:vertAlign w:val="subscript"/>
               </w:rPr>
-              <w:t xml:space="preserve"> c,</w:t>
-            </w:r>
-            <w:proofErr w:type="gramStart"/>
-            <w:r>
-              <w:rPr>
-                <w:vertAlign w:val="subscript"/>
-              </w:rPr>
-              <w:t>90,k</w:t>
-            </w:r>
-            <w:proofErr w:type="gramEnd"/>
+              <w:t xml:space="preserve"> c,90,k</w:t>
+            </w:r>
           </w:p>
         </w:tc>
         <w:tc>
@@ -1427,13 +1292,8 @@
                 <w:rFonts w:asciiTheme="majorHAnsi" w:hAnsiTheme="majorHAnsi" w:cstheme="majorHAnsi"/>
               </w:rPr>
             </w:pPr>
-            <w:proofErr w:type="gramStart"/>
-            <w:r>
-              <w:t>{{ f</w:t>
-            </w:r>
-            <w:proofErr w:type="gramEnd"/>
-            <w:r>
-              <w:t>_c90k }}</w:t>
+            <w:r>
+              <w:t>{{ f_c90k }}</w:t>
             </w:r>
           </w:p>
         </w:tc>
@@ -1464,8 +1324,6 @@
                 <w:rFonts w:asciiTheme="majorHAnsi" w:hAnsiTheme="majorHAnsi" w:cstheme="majorHAnsi"/>
               </w:rPr>
             </w:pPr>
-            <w:proofErr w:type="spellStart"/>
-            <w:proofErr w:type="gramStart"/>
             <w:r>
               <w:t>f</w:t>
             </w:r>
@@ -1475,8 +1333,6 @@
               </w:rPr>
               <w:t>v,k</w:t>
             </w:r>
-            <w:proofErr w:type="spellEnd"/>
-            <w:proofErr w:type="gramEnd"/>
           </w:p>
         </w:tc>
         <w:tc>
@@ -1504,27 +1360,14 @@
                 <w:rFonts w:asciiTheme="majorHAnsi" w:hAnsiTheme="majorHAnsi" w:cstheme="majorHAnsi"/>
               </w:rPr>
             </w:pPr>
-            <w:proofErr w:type="gramStart"/>
-            <w:r>
-              <w:t xml:space="preserve">{{ </w:t>
-            </w:r>
-            <w:proofErr w:type="spellStart"/>
-            <w:r>
-              <w:t>f</w:t>
-            </w:r>
-            <w:proofErr w:type="gramEnd"/>
-            <w:r>
-              <w:t>_</w:t>
+            <w:r>
+              <w:t>{{ f_</w:t>
             </w:r>
             <w:r>
               <w:t>v</w:t>
             </w:r>
             <w:r>
-              <w:t>k</w:t>
-            </w:r>
-            <w:proofErr w:type="spellEnd"/>
-            <w:r>
-              <w:t xml:space="preserve"> }}</w:t>
+              <w:t>k }}</w:t>
             </w:r>
           </w:p>
         </w:tc>
@@ -1555,7 +1398,6 @@
                 <w:rFonts w:asciiTheme="majorHAnsi" w:hAnsiTheme="majorHAnsi" w:cstheme="majorHAnsi"/>
               </w:rPr>
             </w:pPr>
-            <w:proofErr w:type="spellStart"/>
             <w:r>
               <w:t>E</w:t>
             </w:r>
@@ -1565,7 +1407,6 @@
               </w:rPr>
               <w:t>mid</w:t>
             </w:r>
-            <w:proofErr w:type="spellEnd"/>
           </w:p>
         </w:tc>
         <w:tc>
@@ -1593,21 +1434,8 @@
                 <w:rFonts w:asciiTheme="majorHAnsi" w:hAnsiTheme="majorHAnsi" w:cstheme="majorHAnsi"/>
               </w:rPr>
             </w:pPr>
-            <w:proofErr w:type="gramStart"/>
-            <w:r>
-              <w:t xml:space="preserve">{{ </w:t>
-            </w:r>
-            <w:proofErr w:type="spellStart"/>
-            <w:r>
-              <w:t>E</w:t>
-            </w:r>
-            <w:proofErr w:type="gramEnd"/>
-            <w:r>
-              <w:t>_mean</w:t>
-            </w:r>
-            <w:proofErr w:type="spellEnd"/>
-            <w:r>
-              <w:t xml:space="preserve"> }}</w:t>
+            <w:r>
+              <w:t>{{ E_mean }}</w:t>
             </w:r>
           </w:p>
         </w:tc>
@@ -1638,7 +1466,6 @@
                 <w:rFonts w:asciiTheme="majorHAnsi" w:hAnsiTheme="majorHAnsi" w:cstheme="majorHAnsi"/>
               </w:rPr>
             </w:pPr>
-            <w:proofErr w:type="spellStart"/>
             <w:r>
               <w:t>G</w:t>
             </w:r>
@@ -1648,7 +1475,6 @@
               </w:rPr>
               <w:t>mid</w:t>
             </w:r>
-            <w:proofErr w:type="spellEnd"/>
           </w:p>
         </w:tc>
         <w:tc>
@@ -1676,21 +1502,8 @@
                 <w:rFonts w:asciiTheme="majorHAnsi" w:hAnsiTheme="majorHAnsi" w:cstheme="majorHAnsi"/>
               </w:rPr>
             </w:pPr>
-            <w:proofErr w:type="gramStart"/>
-            <w:r>
-              <w:t xml:space="preserve">{{ </w:t>
-            </w:r>
-            <w:proofErr w:type="spellStart"/>
-            <w:r>
-              <w:t>G</w:t>
-            </w:r>
-            <w:proofErr w:type="gramEnd"/>
-            <w:r>
-              <w:t>_mean</w:t>
-            </w:r>
-            <w:proofErr w:type="spellEnd"/>
-            <w:r>
-              <w:t xml:space="preserve"> }}</w:t>
+            <w:r>
+              <w:t>{{ G_mean }}</w:t>
             </w:r>
             <w:r>
               <w:t xml:space="preserve"> </w:t>
@@ -1730,7 +1543,6 @@
                 <w:rFonts w:asciiTheme="majorHAnsi" w:hAnsiTheme="majorHAnsi" w:cstheme="majorHAnsi"/>
               </w:rPr>
             </w:pPr>
-            <w:proofErr w:type="spellStart"/>
             <w:r>
               <w:t>ρ</w:t>
             </w:r>
@@ -1740,7 +1552,6 @@
               </w:rPr>
               <w:t>mid</w:t>
             </w:r>
-            <w:proofErr w:type="spellEnd"/>
           </w:p>
         </w:tc>
         <w:tc>
@@ -1780,13 +1591,8 @@
                 <w:rFonts w:asciiTheme="majorHAnsi" w:hAnsiTheme="majorHAnsi" w:cstheme="majorHAnsi"/>
               </w:rPr>
             </w:pPr>
-            <w:proofErr w:type="gramStart"/>
-            <w:r>
-              <w:t>{{ rho</w:t>
-            </w:r>
-            <w:proofErr w:type="gramEnd"/>
-            <w:r>
-              <w:t xml:space="preserve"> }}</w:t>
+            <w:r>
+              <w:t>{{ rho }}</w:t>
             </w:r>
           </w:p>
         </w:tc>
@@ -1966,25 +1772,21 @@
                 <w:rFonts w:asciiTheme="majorHAnsi" w:hAnsiTheme="majorHAnsi" w:cstheme="majorHAnsi"/>
               </w:rPr>
             </w:pPr>
-            <w:proofErr w:type="gramStart"/>
             <w:r>
               <w:t>{{</w:t>
             </w:r>
             <w:r>
               <w:t xml:space="preserve"> </w:t>
             </w:r>
-            <w:proofErr w:type="spellStart"/>
             <w:r>
               <w:t>k</w:t>
             </w:r>
-            <w:proofErr w:type="gramEnd"/>
             <w:r>
               <w:t>_</w:t>
             </w:r>
             <w:r>
               <w:t>m</w:t>
             </w:r>
-            <w:proofErr w:type="spellEnd"/>
             <w:r>
               <w:t xml:space="preserve"> </w:t>
             </w:r>
@@ -2020,7 +1822,6 @@
                 <w:rFonts w:asciiTheme="majorHAnsi" w:hAnsiTheme="majorHAnsi" w:cstheme="majorHAnsi"/>
               </w:rPr>
             </w:pPr>
-            <w:proofErr w:type="spellStart"/>
             <w:r>
               <w:t>k</w:t>
             </w:r>
@@ -2030,7 +1831,6 @@
               </w:rPr>
               <w:t>sys</w:t>
             </w:r>
-            <w:proofErr w:type="spellEnd"/>
           </w:p>
         </w:tc>
         <w:tc>
@@ -2091,7 +1891,6 @@
                 <w:rFonts w:asciiTheme="majorHAnsi" w:hAnsiTheme="majorHAnsi" w:cstheme="majorHAnsi"/>
               </w:rPr>
             </w:pPr>
-            <w:proofErr w:type="spellStart"/>
             <w:r>
               <w:t>γ</w:t>
             </w:r>
@@ -2101,7 +1900,6 @@
               </w:rPr>
               <w:t>M</w:t>
             </w:r>
-            <w:proofErr w:type="spellEnd"/>
           </w:p>
         </w:tc>
         <w:tc>
@@ -2129,25 +1927,18 @@
                 <w:rFonts w:asciiTheme="majorHAnsi" w:hAnsiTheme="majorHAnsi" w:cstheme="majorHAnsi"/>
               </w:rPr>
             </w:pPr>
-            <w:proofErr w:type="gramStart"/>
             <w:r>
               <w:t>{{</w:t>
             </w:r>
             <w:r>
               <w:t xml:space="preserve"> </w:t>
             </w:r>
-            <w:proofErr w:type="spellStart"/>
-            <w:r>
-              <w:t>gamma</w:t>
-            </w:r>
-            <w:proofErr w:type="gramEnd"/>
-            <w:r>
-              <w:t>_</w:t>
+            <w:r>
+              <w:t>gamma_</w:t>
             </w:r>
             <w:r>
               <w:t>M</w:t>
             </w:r>
-            <w:proofErr w:type="spellEnd"/>
             <w:r>
               <w:t xml:space="preserve"> </w:t>
             </w:r>
@@ -2189,7 +1980,6 @@
                 <w:rFonts w:asciiTheme="majorHAnsi" w:hAnsiTheme="majorHAnsi" w:cstheme="majorHAnsi"/>
               </w:rPr>
             </w:pPr>
-            <w:proofErr w:type="spellStart"/>
             <w:r>
               <w:t>k</w:t>
             </w:r>
@@ -2199,7 +1989,6 @@
               </w:rPr>
               <w:t>def</w:t>
             </w:r>
-            <w:proofErr w:type="spellEnd"/>
           </w:p>
         </w:tc>
         <w:tc>
@@ -2233,22 +2022,15 @@
                 <w:rFonts w:asciiTheme="majorHAnsi" w:hAnsiTheme="majorHAnsi" w:cstheme="majorHAnsi"/>
               </w:rPr>
             </w:pPr>
-            <w:proofErr w:type="gramStart"/>
             <w:r>
               <w:t>{{</w:t>
             </w:r>
             <w:r>
               <w:t xml:space="preserve"> </w:t>
             </w:r>
-            <w:proofErr w:type="spellStart"/>
-            <w:r>
-              <w:t>k</w:t>
-            </w:r>
-            <w:proofErr w:type="gramEnd"/>
-            <w:r>
-              <w:t>_def</w:t>
-            </w:r>
-            <w:proofErr w:type="spellEnd"/>
+            <w:r>
+              <w:t>k_def</w:t>
+            </w:r>
             <w:r>
               <w:t xml:space="preserve"> </w:t>
             </w:r>
@@ -2270,13 +2052,8 @@
       <w:pPr>
         <w:pStyle w:val="Overskrift2"/>
       </w:pPr>
-      <w:proofErr w:type="spellStart"/>
       <w:r>
-        <w:t>Modernificerings</w:t>
-      </w:r>
-      <w:proofErr w:type="spellEnd"/>
-      <w:r>
-        <w:t xml:space="preserve"> faktor</w:t>
+        <w:t>Modernificerings faktor</w:t>
       </w:r>
     </w:p>
     <w:tbl>
@@ -2360,7 +2137,6 @@
                 <w:color w:val="E7E6E6" w:themeColor="background2"/>
               </w:rPr>
             </w:pPr>
-            <w:proofErr w:type="spellStart"/>
             <w:r>
               <w:rPr>
                 <w:color w:val="E7E6E6" w:themeColor="background2"/>
@@ -2374,7 +2150,6 @@
               </w:rPr>
               <w:t>mod</w:t>
             </w:r>
-            <w:proofErr w:type="spellEnd"/>
           </w:p>
         </w:tc>
       </w:tr>
@@ -3016,19 +2791,42 @@
                 <w:rFonts w:asciiTheme="majorHAnsi" w:hAnsiTheme="majorHAnsi" w:cstheme="majorHAnsi"/>
               </w:rPr>
             </w:pPr>
-            <w:proofErr w:type="gramStart"/>
+            <w:r>
+              <w:t>{{ item.laster }}</w:t>
+            </w:r>
+          </w:p>
+        </w:tc>
+        <w:tc>
+          <w:tcPr>
+            <w:tcW w:w="1276" w:type="dxa"/>
+          </w:tcPr>
+          <w:p>
+            <w:pPr>
+              <w:rPr>
+                <w:rFonts w:asciiTheme="majorHAnsi" w:hAnsiTheme="majorHAnsi" w:cstheme="majorHAnsi"/>
+              </w:rPr>
+            </w:pPr>
+            <w:r>
+              <w:t>{{ item.lasttype }}</w:t>
+            </w:r>
+          </w:p>
+        </w:tc>
+        <w:tc>
+          <w:tcPr>
+            <w:tcW w:w="1275" w:type="dxa"/>
+          </w:tcPr>
+          <w:p>
+            <w:pPr>
+              <w:rPr>
+                <w:rFonts w:asciiTheme="majorHAnsi" w:hAnsiTheme="majorHAnsi" w:cstheme="majorHAnsi"/>
+              </w:rPr>
+            </w:pPr>
             <w:r>
               <w:t xml:space="preserve">{{ </w:t>
             </w:r>
-            <w:proofErr w:type="spellStart"/>
-            <w:r>
-              <w:t>item</w:t>
-            </w:r>
-            <w:proofErr w:type="gramEnd"/>
-            <w:r>
-              <w:t>.laster</w:t>
-            </w:r>
-            <w:proofErr w:type="spellEnd"/>
+            <w:r>
+              <w:t>item.coor1</w:t>
+            </w:r>
             <w:r>
               <w:t xml:space="preserve"> }}</w:t>
             </w:r>
@@ -3044,19 +2842,12 @@
                 <w:rFonts w:asciiTheme="majorHAnsi" w:hAnsiTheme="majorHAnsi" w:cstheme="majorHAnsi"/>
               </w:rPr>
             </w:pPr>
-            <w:proofErr w:type="gramStart"/>
             <w:r>
               <w:t xml:space="preserve">{{ </w:t>
             </w:r>
-            <w:proofErr w:type="spellStart"/>
-            <w:r>
-              <w:t>item</w:t>
-            </w:r>
-            <w:proofErr w:type="gramEnd"/>
-            <w:r>
-              <w:t>.lasttype</w:t>
-            </w:r>
-            <w:proofErr w:type="spellEnd"/>
+            <w:r>
+              <w:t>item.coor2</w:t>
+            </w:r>
             <w:r>
               <w:t xml:space="preserve"> }}</w:t>
             </w:r>
@@ -3064,24 +2855,34 @@
         </w:tc>
         <w:tc>
           <w:tcPr>
-            <w:tcW w:w="1275" w:type="dxa"/>
-          </w:tcPr>
-          <w:p>
-            <w:pPr>
-              <w:rPr>
-                <w:rFonts w:asciiTheme="majorHAnsi" w:hAnsiTheme="majorHAnsi" w:cstheme="majorHAnsi"/>
-              </w:rPr>
-            </w:pPr>
-            <w:proofErr w:type="gramStart"/>
+            <w:tcW w:w="851" w:type="dxa"/>
+          </w:tcPr>
+          <w:p>
+            <w:pPr>
+              <w:rPr>
+                <w:rFonts w:asciiTheme="majorHAnsi" w:hAnsiTheme="majorHAnsi" w:cstheme="majorHAnsi"/>
+              </w:rPr>
+            </w:pPr>
+            <w:r>
+              <w:t>{{ item.enhed }}</w:t>
+            </w:r>
+          </w:p>
+        </w:tc>
+        <w:tc>
+          <w:tcPr>
+            <w:tcW w:w="845" w:type="dxa"/>
+          </w:tcPr>
+          <w:p>
+            <w:pPr>
+              <w:rPr>
+                <w:rFonts w:asciiTheme="majorHAnsi" w:hAnsiTheme="majorHAnsi" w:cstheme="majorHAnsi"/>
+              </w:rPr>
+            </w:pPr>
             <w:r>
               <w:t xml:space="preserve">{{ </w:t>
             </w:r>
             <w:r>
-              <w:t>item</w:t>
-            </w:r>
-            <w:proofErr w:type="gramEnd"/>
-            <w:r>
-              <w:t>.coor1</w:t>
+              <w:t>item.Fx1</w:t>
             </w:r>
             <w:r>
               <w:t xml:space="preserve"> }}</w:t>
@@ -3090,24 +2891,19 @@
         </w:tc>
         <w:tc>
           <w:tcPr>
-            <w:tcW w:w="1276" w:type="dxa"/>
-          </w:tcPr>
-          <w:p>
-            <w:pPr>
-              <w:rPr>
-                <w:rFonts w:asciiTheme="majorHAnsi" w:hAnsiTheme="majorHAnsi" w:cstheme="majorHAnsi"/>
-              </w:rPr>
-            </w:pPr>
-            <w:proofErr w:type="gramStart"/>
+            <w:tcW w:w="992" w:type="dxa"/>
+          </w:tcPr>
+          <w:p>
+            <w:pPr>
+              <w:rPr>
+                <w:rFonts w:asciiTheme="majorHAnsi" w:hAnsiTheme="majorHAnsi" w:cstheme="majorHAnsi"/>
+              </w:rPr>
+            </w:pPr>
             <w:r>
               <w:t xml:space="preserve">{{ </w:t>
             </w:r>
             <w:r>
-              <w:t>item</w:t>
-            </w:r>
-            <w:proofErr w:type="gramEnd"/>
-            <w:r>
-              <w:t>.coor2</w:t>
+              <w:t>item.Fx2</w:t>
             </w:r>
             <w:r>
               <w:t xml:space="preserve"> }}</w:t>
@@ -3116,27 +2912,20 @@
         </w:tc>
         <w:tc>
           <w:tcPr>
-            <w:tcW w:w="851" w:type="dxa"/>
-          </w:tcPr>
-          <w:p>
-            <w:pPr>
-              <w:rPr>
-                <w:rFonts w:asciiTheme="majorHAnsi" w:hAnsiTheme="majorHAnsi" w:cstheme="majorHAnsi"/>
-              </w:rPr>
-            </w:pPr>
-            <w:proofErr w:type="gramStart"/>
+            <w:tcW w:w="856" w:type="dxa"/>
+          </w:tcPr>
+          <w:p>
+            <w:pPr>
+              <w:rPr>
+                <w:rFonts w:asciiTheme="majorHAnsi" w:hAnsiTheme="majorHAnsi" w:cstheme="majorHAnsi"/>
+              </w:rPr>
+            </w:pPr>
             <w:r>
               <w:t xml:space="preserve">{{ </w:t>
             </w:r>
-            <w:proofErr w:type="spellStart"/>
-            <w:r>
-              <w:t>item</w:t>
-            </w:r>
-            <w:proofErr w:type="gramEnd"/>
-            <w:r>
-              <w:t>.enhed</w:t>
-            </w:r>
-            <w:proofErr w:type="spellEnd"/>
+            <w:r>
+              <w:t>item.Fy1</w:t>
+            </w:r>
             <w:r>
               <w:t xml:space="preserve"> }}</w:t>
             </w:r>
@@ -3144,102 +2933,19 @@
         </w:tc>
         <w:tc>
           <w:tcPr>
-            <w:tcW w:w="845" w:type="dxa"/>
-          </w:tcPr>
-          <w:p>
-            <w:pPr>
-              <w:rPr>
-                <w:rFonts w:asciiTheme="majorHAnsi" w:hAnsiTheme="majorHAnsi" w:cstheme="majorHAnsi"/>
-              </w:rPr>
-            </w:pPr>
-            <w:proofErr w:type="gramStart"/>
+            <w:tcW w:w="849" w:type="dxa"/>
+          </w:tcPr>
+          <w:p>
+            <w:pPr>
+              <w:rPr>
+                <w:rFonts w:asciiTheme="majorHAnsi" w:hAnsiTheme="majorHAnsi" w:cstheme="majorHAnsi"/>
+              </w:rPr>
+            </w:pPr>
             <w:r>
               <w:t xml:space="preserve">{{ </w:t>
             </w:r>
             <w:r>
-              <w:t>item</w:t>
-            </w:r>
-            <w:proofErr w:type="gramEnd"/>
-            <w:r>
-              <w:t>.Fx1</w:t>
-            </w:r>
-            <w:r>
-              <w:t xml:space="preserve"> }}</w:t>
-            </w:r>
-          </w:p>
-        </w:tc>
-        <w:tc>
-          <w:tcPr>
-            <w:tcW w:w="992" w:type="dxa"/>
-          </w:tcPr>
-          <w:p>
-            <w:pPr>
-              <w:rPr>
-                <w:rFonts w:asciiTheme="majorHAnsi" w:hAnsiTheme="majorHAnsi" w:cstheme="majorHAnsi"/>
-              </w:rPr>
-            </w:pPr>
-            <w:proofErr w:type="gramStart"/>
-            <w:r>
-              <w:t xml:space="preserve">{{ </w:t>
-            </w:r>
-            <w:r>
-              <w:t>item</w:t>
-            </w:r>
-            <w:proofErr w:type="gramEnd"/>
-            <w:r>
-              <w:t>.Fx2</w:t>
-            </w:r>
-            <w:r>
-              <w:t xml:space="preserve"> }}</w:t>
-            </w:r>
-          </w:p>
-        </w:tc>
-        <w:tc>
-          <w:tcPr>
-            <w:tcW w:w="856" w:type="dxa"/>
-          </w:tcPr>
-          <w:p>
-            <w:pPr>
-              <w:rPr>
-                <w:rFonts w:asciiTheme="majorHAnsi" w:hAnsiTheme="majorHAnsi" w:cstheme="majorHAnsi"/>
-              </w:rPr>
-            </w:pPr>
-            <w:proofErr w:type="gramStart"/>
-            <w:r>
-              <w:t xml:space="preserve">{{ </w:t>
-            </w:r>
-            <w:r>
-              <w:t>item</w:t>
-            </w:r>
-            <w:proofErr w:type="gramEnd"/>
-            <w:r>
-              <w:t>.Fy1</w:t>
-            </w:r>
-            <w:r>
-              <w:t xml:space="preserve"> }}</w:t>
-            </w:r>
-          </w:p>
-        </w:tc>
-        <w:tc>
-          <w:tcPr>
-            <w:tcW w:w="849" w:type="dxa"/>
-          </w:tcPr>
-          <w:p>
-            <w:pPr>
-              <w:rPr>
-                <w:rFonts w:asciiTheme="majorHAnsi" w:hAnsiTheme="majorHAnsi" w:cstheme="majorHAnsi"/>
-              </w:rPr>
-            </w:pPr>
-            <w:proofErr w:type="gramStart"/>
-            <w:r>
-              <w:t xml:space="preserve">{{ </w:t>
-            </w:r>
-            <w:r>
-              <w:t>item</w:t>
-            </w:r>
-            <w:proofErr w:type="gramEnd"/>
-            <w:r>
-              <w:t>.Fy2</w:t>
+              <w:t>item.Fy2</w:t>
             </w:r>
             <w:r>
               <w:t xml:space="preserve"> }}</w:t>
@@ -3260,15 +2966,7 @@
               </w:rPr>
             </w:pPr>
             <w:r>
-              <w:t xml:space="preserve">{%tr </w:t>
-            </w:r>
-            <w:proofErr w:type="spellStart"/>
-            <w:r>
-              <w:t>endfor</w:t>
-            </w:r>
-            <w:proofErr w:type="spellEnd"/>
-            <w:r>
-              <w:t xml:space="preserve"> %}</w:t>
+              <w:t>{%tr endfor %}</w:t>
             </w:r>
           </w:p>
         </w:tc>
@@ -3313,23 +3011,13 @@
         <w:pStyle w:val="Overskrift4"/>
       </w:pPr>
       <w:r>
-        <w:t xml:space="preserve">Forskydning (kritisk lastkombination = </w:t>
+        <w:t xml:space="preserve">Forskydning (kritisk lastkombination = {{ </w:t>
       </w:r>
-      <w:proofErr w:type="gramStart"/>
-      <w:r>
-        <w:t xml:space="preserve">{{ </w:t>
-      </w:r>
-      <w:proofErr w:type="spellStart"/>
       <w:r>
         <w:t>critLoadComb</w:t>
       </w:r>
       <w:r>
-        <w:t>Forskydning</w:t>
-      </w:r>
-      <w:proofErr w:type="spellEnd"/>
-      <w:proofErr w:type="gramEnd"/>
-      <w:r>
-        <w:t xml:space="preserve"> }})</w:t>
+        <w:t>Forskydning }})</w:t>
       </w:r>
     </w:p>
     <w:tbl>
@@ -3520,21 +3208,8 @@
                 <w:rFonts w:asciiTheme="majorHAnsi" w:hAnsiTheme="majorHAnsi" w:cstheme="majorHAnsi"/>
               </w:rPr>
             </w:pPr>
-            <w:proofErr w:type="gramStart"/>
-            <w:r>
-              <w:t xml:space="preserve">{{ </w:t>
-            </w:r>
-            <w:proofErr w:type="spellStart"/>
-            <w:r>
-              <w:t>k</w:t>
-            </w:r>
-            <w:proofErr w:type="gramEnd"/>
-            <w:r>
-              <w:t>_cr</w:t>
-            </w:r>
-            <w:proofErr w:type="spellEnd"/>
-            <w:r>
-              <w:t xml:space="preserve"> }} </w:t>
+            <w:r>
+              <w:t xml:space="preserve">{{ k_cr }} </w:t>
             </w:r>
           </w:p>
         </w:tc>
@@ -3631,19 +3306,15 @@
                 <w:rFonts w:asciiTheme="majorHAnsi" w:hAnsiTheme="majorHAnsi" w:cstheme="majorHAnsi"/>
               </w:rPr>
             </w:pPr>
-            <w:proofErr w:type="gramStart"/>
             <w:r>
               <w:t xml:space="preserve">{{ </w:t>
             </w:r>
-            <w:proofErr w:type="spellStart"/>
             <w:r>
               <w:t>A</w:t>
             </w:r>
-            <w:proofErr w:type="gramEnd"/>
             <w:r>
               <w:t>_cr</w:t>
             </w:r>
-            <w:proofErr w:type="spellEnd"/>
             <w:r>
               <w:t xml:space="preserve"> }}</w:t>
             </w:r>
@@ -3736,19 +3407,12 @@
                 <w:rFonts w:asciiTheme="majorHAnsi" w:hAnsiTheme="majorHAnsi" w:cstheme="majorHAnsi"/>
               </w:rPr>
             </w:pPr>
-            <w:proofErr w:type="gramStart"/>
             <w:r>
               <w:t xml:space="preserve">{{ </w:t>
             </w:r>
-            <w:proofErr w:type="spellStart"/>
-            <w:r>
-              <w:t>V</w:t>
-            </w:r>
-            <w:proofErr w:type="gramEnd"/>
-            <w:r>
-              <w:t>_Ed</w:t>
-            </w:r>
-            <w:proofErr w:type="spellEnd"/>
+            <w:r>
+              <w:t>V_Ed</w:t>
+            </w:r>
             <w:r>
               <w:t xml:space="preserve"> }}</w:t>
             </w:r>
@@ -3845,14 +3509,12 @@
                 <w:rFonts w:asciiTheme="majorHAnsi" w:hAnsiTheme="majorHAnsi" w:cstheme="majorHAnsi"/>
               </w:rPr>
             </w:pPr>
-            <w:proofErr w:type="gramStart"/>
             <w:r>
               <w:t xml:space="preserve">{{ </w:t>
             </w:r>
             <w:r>
               <w:t>tau</w:t>
             </w:r>
-            <w:proofErr w:type="gramEnd"/>
             <w:r>
               <w:t xml:space="preserve"> }}</w:t>
             </w:r>
@@ -3952,19 +3614,12 @@
                 <w:rFonts w:asciiTheme="majorHAnsi" w:hAnsiTheme="majorHAnsi" w:cstheme="majorHAnsi"/>
               </w:rPr>
             </w:pPr>
-            <w:proofErr w:type="gramStart"/>
             <w:r>
               <w:t xml:space="preserve">{{ </w:t>
             </w:r>
-            <w:proofErr w:type="spellStart"/>
-            <w:r>
-              <w:t>f</w:t>
-            </w:r>
-            <w:proofErr w:type="gramEnd"/>
-            <w:r>
-              <w:t>_vd</w:t>
-            </w:r>
-            <w:proofErr w:type="spellEnd"/>
+            <w:r>
+              <w:t>f_vd</w:t>
+            </w:r>
             <w:r>
               <w:t xml:space="preserve"> }}</w:t>
             </w:r>
@@ -3984,18 +3639,10 @@
         </w:rPr>
       </w:pPr>
       <w:r>
-        <w:t xml:space="preserve">Udnyttelsesgrad = </w:t>
-      </w:r>
-      <w:proofErr w:type="gramStart"/>
-      <w:r>
-        <w:t xml:space="preserve">{{ </w:t>
+        <w:t xml:space="preserve">Udnyttelsesgrad = {{ </w:t>
       </w:r>
       <w:r>
-        <w:t>UR</w:t>
-      </w:r>
-      <w:proofErr w:type="gramEnd"/>
-      <w:r>
-        <w:t>_forskydning6</w:t>
+        <w:t>UR_forskydning6</w:t>
       </w:r>
       <w:r>
         <w:t>17 }}</w:t>
@@ -4006,23 +3653,13 @@
         <w:pStyle w:val="Overskrift4"/>
       </w:pPr>
       <w:r>
-        <w:t xml:space="preserve">Bøjning (kritisk lastkombination = </w:t>
+        <w:t xml:space="preserve">Bøjning (kritisk lastkombination = {{ </w:t>
       </w:r>
-      <w:proofErr w:type="gramStart"/>
-      <w:r>
-        <w:t xml:space="preserve">{{ </w:t>
-      </w:r>
-      <w:proofErr w:type="spellStart"/>
       <w:r>
         <w:t>critLoadComb</w:t>
       </w:r>
       <w:r>
-        <w:t>Boejning</w:t>
-      </w:r>
-      <w:proofErr w:type="spellEnd"/>
-      <w:proofErr w:type="gramEnd"/>
-      <w:r>
-        <w:t xml:space="preserve"> }})</w:t>
+        <w:t>Boejning }})</w:t>
       </w:r>
       <w:r>
         <w:t xml:space="preserve"> </w:t>
@@ -4216,15 +3853,9 @@
                 <w:rFonts w:asciiTheme="majorHAnsi" w:hAnsiTheme="majorHAnsi" w:cstheme="majorHAnsi"/>
               </w:rPr>
             </w:pPr>
-            <w:proofErr w:type="gramStart"/>
-            <w:r>
-              <w:t xml:space="preserve">{{ </w:t>
-            </w:r>
-            <w:proofErr w:type="spellStart"/>
-            <w:r>
-              <w:t>k</w:t>
-            </w:r>
-            <w:proofErr w:type="gramEnd"/>
+            <w:r>
+              <w:t>{{ k</w:t>
+            </w:r>
             <w:r>
               <w:t>_</w:t>
             </w:r>
@@ -4234,7 +3865,6 @@
             <w:r>
               <w:t>m</w:t>
             </w:r>
-            <w:proofErr w:type="spellEnd"/>
             <w:r>
               <w:t xml:space="preserve"> }}</w:t>
             </w:r>
@@ -4312,11 +3942,9 @@
                 <w:rFonts w:asciiTheme="majorHAnsi" w:hAnsiTheme="majorHAnsi" w:cstheme="majorHAnsi"/>
               </w:rPr>
             </w:pPr>
-            <w:proofErr w:type="spellStart"/>
             <w:r>
               <w:t>kNm</w:t>
             </w:r>
-            <w:proofErr w:type="spellEnd"/>
           </w:p>
         </w:tc>
         <w:tc>
@@ -4329,18 +3957,8 @@
                 <w:rFonts w:asciiTheme="majorHAnsi" w:hAnsiTheme="majorHAnsi" w:cstheme="majorHAnsi"/>
               </w:rPr>
             </w:pPr>
-            <w:proofErr w:type="gramStart"/>
-            <w:r>
-              <w:t xml:space="preserve">{{ </w:t>
-            </w:r>
-            <w:proofErr w:type="spellStart"/>
-            <w:r>
-              <w:t>maxM</w:t>
-            </w:r>
-            <w:proofErr w:type="spellEnd"/>
-            <w:proofErr w:type="gramEnd"/>
-            <w:r>
-              <w:t xml:space="preserve"> }}</w:t>
+            <w:r>
+              <w:t>{{ maxM }}</w:t>
             </w:r>
           </w:p>
         </w:tc>
@@ -4435,19 +4053,12 @@
                 <w:rFonts w:asciiTheme="majorHAnsi" w:hAnsiTheme="majorHAnsi" w:cstheme="majorHAnsi"/>
               </w:rPr>
             </w:pPr>
-            <w:proofErr w:type="gramStart"/>
             <w:r>
               <w:t xml:space="preserve">{{ </w:t>
             </w:r>
-            <w:proofErr w:type="spellStart"/>
-            <w:r>
-              <w:t>sigma</w:t>
-            </w:r>
-            <w:proofErr w:type="gramEnd"/>
-            <w:r>
-              <w:t>_myd</w:t>
-            </w:r>
-            <w:proofErr w:type="spellEnd"/>
+            <w:r>
+              <w:t>sigma_myd</w:t>
+            </w:r>
             <w:r>
               <w:t xml:space="preserve"> }}</w:t>
             </w:r>
@@ -4544,19 +4155,12 @@
                 <w:rFonts w:asciiTheme="majorHAnsi" w:hAnsiTheme="majorHAnsi" w:cstheme="majorHAnsi"/>
               </w:rPr>
             </w:pPr>
-            <w:proofErr w:type="gramStart"/>
             <w:r>
               <w:t xml:space="preserve">{{ </w:t>
             </w:r>
-            <w:proofErr w:type="spellStart"/>
-            <w:r>
-              <w:t>f</w:t>
-            </w:r>
-            <w:proofErr w:type="gramEnd"/>
-            <w:r>
-              <w:t>_myd</w:t>
-            </w:r>
-            <w:proofErr w:type="spellEnd"/>
+            <w:r>
+              <w:t>f_myd</w:t>
+            </w:r>
             <w:r>
               <w:t xml:space="preserve"> }}</w:t>
             </w:r>
@@ -4577,18 +4181,10 @@
         </w:rPr>
       </w:pPr>
       <w:r>
-        <w:t xml:space="preserve">Udnyttelsesgrad = </w:t>
-      </w:r>
-      <w:proofErr w:type="gramStart"/>
-      <w:r>
-        <w:t xml:space="preserve">{{ </w:t>
+        <w:t xml:space="preserve">Udnyttelsesgrad = {{ </w:t>
       </w:r>
       <w:r>
-        <w:t>UR</w:t>
-      </w:r>
-      <w:proofErr w:type="gramEnd"/>
-      <w:r>
-        <w:t>_</w:t>
+        <w:t>UR_</w:t>
       </w:r>
       <w:r>
         <w:t>boejning</w:t>
@@ -4611,21 +4207,14 @@
         <w:pStyle w:val="Overskrift4"/>
       </w:pPr>
       <w:r>
-        <w:t xml:space="preserve">Træk (kritisk lastkombination = </w:t>
+        <w:t xml:space="preserve">Træk (kritisk lastkombination = {{ </w:t>
       </w:r>
-      <w:proofErr w:type="gramStart"/>
-      <w:r>
-        <w:t xml:space="preserve">{{ </w:t>
-      </w:r>
-      <w:proofErr w:type="spellStart"/>
       <w:r>
         <w:t>critLoadComb</w:t>
       </w:r>
       <w:r>
         <w:t>Traek</w:t>
       </w:r>
-      <w:proofErr w:type="spellEnd"/>
-      <w:proofErr w:type="gramEnd"/>
       <w:r>
         <w:t xml:space="preserve"> }}) </w:t>
       </w:r>
@@ -4818,22 +4407,12 @@
                 <w:rFonts w:asciiTheme="majorHAnsi" w:hAnsiTheme="majorHAnsi" w:cstheme="majorHAnsi"/>
               </w:rPr>
             </w:pPr>
-            <w:proofErr w:type="gramStart"/>
-            <w:r>
-              <w:t xml:space="preserve">{{ </w:t>
-            </w:r>
-            <w:proofErr w:type="spellStart"/>
-            <w:r>
-              <w:t>k</w:t>
-            </w:r>
-            <w:proofErr w:type="gramEnd"/>
-            <w:r>
-              <w:t>_h</w:t>
+            <w:r>
+              <w:t>{{ k_h</w:t>
             </w:r>
             <w:r>
               <w:t>t</w:t>
             </w:r>
-            <w:proofErr w:type="spellEnd"/>
             <w:r>
               <w:t xml:space="preserve"> }}</w:t>
             </w:r>
@@ -4926,27 +4505,14 @@
                 <w:rFonts w:asciiTheme="majorHAnsi" w:hAnsiTheme="majorHAnsi" w:cstheme="majorHAnsi"/>
               </w:rPr>
             </w:pPr>
-            <w:proofErr w:type="gramStart"/>
-            <w:r>
-              <w:t xml:space="preserve">{{ </w:t>
-            </w:r>
-            <w:proofErr w:type="spellStart"/>
-            <w:r>
-              <w:t>N</w:t>
-            </w:r>
-            <w:proofErr w:type="gramEnd"/>
-            <w:r>
-              <w:t>_</w:t>
+            <w:r>
+              <w:t>{{ N_</w:t>
             </w:r>
             <w:r>
               <w:t>t</w:t>
             </w:r>
             <w:r>
-              <w:t>Ed</w:t>
-            </w:r>
-            <w:proofErr w:type="spellEnd"/>
-            <w:r>
-              <w:t xml:space="preserve"> }}</w:t>
+              <w:t>Ed }}</w:t>
             </w:r>
           </w:p>
         </w:tc>
@@ -5044,16 +4610,11 @@
                 <w:rFonts w:asciiTheme="majorHAnsi" w:hAnsiTheme="majorHAnsi" w:cstheme="majorHAnsi"/>
               </w:rPr>
             </w:pPr>
-            <w:proofErr w:type="gramStart"/>
             <w:r>
               <w:t xml:space="preserve">{{ </w:t>
             </w:r>
             <w:r>
-              <w:t>sigma</w:t>
-            </w:r>
-            <w:proofErr w:type="gramEnd"/>
-            <w:r>
-              <w:t>_</w:t>
+              <w:t>sigma_</w:t>
             </w:r>
             <w:r>
               <w:t>t0d</w:t>
@@ -5160,16 +4721,11 @@
                 <w:rFonts w:asciiTheme="majorHAnsi" w:hAnsiTheme="majorHAnsi" w:cstheme="majorHAnsi"/>
               </w:rPr>
             </w:pPr>
-            <w:proofErr w:type="gramStart"/>
             <w:r>
               <w:t xml:space="preserve">{{ </w:t>
             </w:r>
             <w:r>
-              <w:t>f</w:t>
-            </w:r>
-            <w:proofErr w:type="gramEnd"/>
-            <w:r>
-              <w:t>_</w:t>
+              <w:t>f_</w:t>
             </w:r>
             <w:r>
               <w:t>t0d</w:t>
@@ -5194,18 +4750,10 @@
         </w:rPr>
       </w:pPr>
       <w:r>
-        <w:t xml:space="preserve">Udnyttelsesgrad = </w:t>
-      </w:r>
-      <w:proofErr w:type="gramStart"/>
-      <w:r>
-        <w:t xml:space="preserve">{{ </w:t>
+        <w:t xml:space="preserve">Udnyttelsesgrad = {{ </w:t>
       </w:r>
       <w:r>
-        <w:t>UR</w:t>
-      </w:r>
-      <w:proofErr w:type="gramEnd"/>
-      <w:r>
-        <w:t>_</w:t>
+        <w:t>UR_</w:t>
       </w:r>
       <w:r>
         <w:t>traekParalleltMedFibrene</w:t>
@@ -5228,23 +4776,13 @@
         <w:pStyle w:val="Overskrift4"/>
       </w:pPr>
       <w:r>
-        <w:t xml:space="preserve">Tryk (kritisk lastkombination = </w:t>
+        <w:t xml:space="preserve">Tryk (kritisk lastkombination = {{ </w:t>
       </w:r>
-      <w:proofErr w:type="gramStart"/>
-      <w:r>
-        <w:t xml:space="preserve">{{ </w:t>
-      </w:r>
-      <w:proofErr w:type="spellStart"/>
       <w:r>
         <w:t>critLoadComb</w:t>
       </w:r>
       <w:r>
-        <w:t>Boejning</w:t>
-      </w:r>
-      <w:proofErr w:type="spellEnd"/>
-      <w:proofErr w:type="gramEnd"/>
-      <w:r>
-        <w:t xml:space="preserve"> }})</w:t>
+        <w:t>Boejning }})</w:t>
       </w:r>
     </w:p>
     <w:tbl>
@@ -5441,21 +4979,8 @@
                 <w:rFonts w:asciiTheme="majorHAnsi" w:hAnsiTheme="majorHAnsi" w:cstheme="majorHAnsi"/>
               </w:rPr>
             </w:pPr>
-            <w:proofErr w:type="gramStart"/>
-            <w:r>
-              <w:t xml:space="preserve">{{ </w:t>
-            </w:r>
-            <w:proofErr w:type="spellStart"/>
-            <w:r>
-              <w:t>N</w:t>
-            </w:r>
-            <w:proofErr w:type="gramEnd"/>
-            <w:r>
-              <w:t>_cEd</w:t>
-            </w:r>
-            <w:proofErr w:type="spellEnd"/>
-            <w:r>
-              <w:t xml:space="preserve"> }}</w:t>
+            <w:r>
+              <w:t>{{ N_cEd }}</w:t>
             </w:r>
           </w:p>
         </w:tc>
@@ -5553,16 +5078,11 @@
                 <w:rFonts w:asciiTheme="majorHAnsi" w:hAnsiTheme="majorHAnsi" w:cstheme="majorHAnsi"/>
               </w:rPr>
             </w:pPr>
-            <w:proofErr w:type="gramStart"/>
             <w:r>
               <w:t xml:space="preserve">{{ </w:t>
             </w:r>
             <w:r>
-              <w:t>sigma</w:t>
-            </w:r>
-            <w:proofErr w:type="gramEnd"/>
-            <w:r>
-              <w:t>_</w:t>
+              <w:t>sigma_</w:t>
             </w:r>
             <w:r>
               <w:t>c0</w:t>
@@ -5591,14 +5111,12 @@
             <w:r>
               <w:t xml:space="preserve">Regningsmæssig </w:t>
             </w:r>
-            <w:proofErr w:type="spellStart"/>
             <w:r>
               <w:t>tryk</w:t>
             </w:r>
             <w:r>
               <w:t>styrke</w:t>
             </w:r>
-            <w:proofErr w:type="spellEnd"/>
           </w:p>
         </w:tc>
         <w:tc>
@@ -5674,16 +5192,11 @@
                 <w:rFonts w:asciiTheme="majorHAnsi" w:hAnsiTheme="majorHAnsi" w:cstheme="majorHAnsi"/>
               </w:rPr>
             </w:pPr>
-            <w:proofErr w:type="gramStart"/>
             <w:r>
               <w:t xml:space="preserve">{{ </w:t>
             </w:r>
             <w:r>
-              <w:t>f</w:t>
-            </w:r>
-            <w:proofErr w:type="gramEnd"/>
-            <w:r>
-              <w:t>_</w:t>
+              <w:t>f_</w:t>
             </w:r>
             <w:r>
               <w:t>c0</w:t>
@@ -5711,18 +5224,10 @@
         </w:rPr>
       </w:pPr>
       <w:r>
-        <w:t xml:space="preserve">Udnyttelsesgrad = </w:t>
-      </w:r>
-      <w:proofErr w:type="gramStart"/>
-      <w:r>
-        <w:t xml:space="preserve">{{ </w:t>
+        <w:t xml:space="preserve">Udnyttelsesgrad = {{ </w:t>
       </w:r>
       <w:r>
-        <w:t>UR</w:t>
-      </w:r>
-      <w:proofErr w:type="gramEnd"/>
-      <w:r>
-        <w:t>_</w:t>
+        <w:t>UR_</w:t>
       </w:r>
       <w:r>
         <w:t>trykParalle</w:t>
@@ -5751,23 +5256,13 @@
         <w:pStyle w:val="Overskrift4"/>
       </w:pPr>
       <w:r>
-        <w:t xml:space="preserve">Bøjning og træk (kritisk lastkombination = </w:t>
+        <w:t xml:space="preserve">Bøjning og træk (kritisk lastkombination = {{ </w:t>
       </w:r>
-      <w:proofErr w:type="gramStart"/>
-      <w:r>
-        <w:t xml:space="preserve">{{ </w:t>
-      </w:r>
-      <w:proofErr w:type="spellStart"/>
       <w:r>
         <w:t>critLoadComb</w:t>
       </w:r>
       <w:r>
-        <w:t>BoejningOgTraek</w:t>
-      </w:r>
-      <w:proofErr w:type="spellEnd"/>
-      <w:proofErr w:type="gramEnd"/>
-      <w:r>
-        <w:t xml:space="preserve"> }})</w:t>
+        <w:t>BoejningOgTraek }})</w:t>
       </w:r>
     </w:p>
     <w:tbl>
@@ -5958,16 +5453,11 @@
                 <w:rFonts w:asciiTheme="majorHAnsi" w:hAnsiTheme="majorHAnsi" w:cstheme="majorHAnsi"/>
               </w:rPr>
             </w:pPr>
-            <w:proofErr w:type="gramStart"/>
             <w:r>
               <w:t xml:space="preserve">{{ </w:t>
             </w:r>
             <w:r>
-              <w:t>UR</w:t>
-            </w:r>
-            <w:proofErr w:type="gramEnd"/>
-            <w:r>
-              <w:t>_</w:t>
+              <w:t>UR_</w:t>
             </w:r>
             <w:r>
               <w:t>boejning</w:t>
@@ -5985,7 +5475,6 @@
         <w:tc>
           <w:tcPr>
             <w:tcW w:w="3004" w:type="dxa"/>
-            <w:shd w:val="clear" w:color="auto" w:fill="auto"/>
           </w:tcPr>
           <w:p>
             <w:pPr>
@@ -6001,7 +5490,6 @@
         <w:tc>
           <w:tcPr>
             <w:tcW w:w="1423" w:type="dxa"/>
-            <w:shd w:val="clear" w:color="auto" w:fill="auto"/>
           </w:tcPr>
           <w:p>
             <w:pPr>
@@ -6047,7 +5535,6 @@
         <w:tc>
           <w:tcPr>
             <w:tcW w:w="2034" w:type="dxa"/>
-            <w:shd w:val="clear" w:color="auto" w:fill="auto"/>
           </w:tcPr>
           <w:p>
             <w:pPr>
@@ -6063,24 +5550,18 @@
         <w:tc>
           <w:tcPr>
             <w:tcW w:w="3177" w:type="dxa"/>
-            <w:shd w:val="clear" w:color="auto" w:fill="auto"/>
-          </w:tcPr>
-          <w:p>
-            <w:pPr>
-              <w:rPr>
-                <w:rFonts w:asciiTheme="majorHAnsi" w:hAnsiTheme="majorHAnsi" w:cstheme="majorHAnsi"/>
-              </w:rPr>
-            </w:pPr>
-            <w:proofErr w:type="gramStart"/>
+          </w:tcPr>
+          <w:p>
+            <w:pPr>
+              <w:rPr>
+                <w:rFonts w:asciiTheme="majorHAnsi" w:hAnsiTheme="majorHAnsi" w:cstheme="majorHAnsi"/>
+              </w:rPr>
+            </w:pPr>
             <w:r>
               <w:t xml:space="preserve">{{ </w:t>
             </w:r>
             <w:r>
-              <w:t>UR</w:t>
-            </w:r>
-            <w:proofErr w:type="gramEnd"/>
-            <w:r>
-              <w:t>_</w:t>
+              <w:t>UR_</w:t>
             </w:r>
             <w:r>
               <w:t>traekParalleltMedFibrene</w:t>
@@ -6111,18 +5592,10 @@
         </w:rPr>
       </w:pPr>
       <w:r>
-        <w:t xml:space="preserve">Udnyttelsesgrad = </w:t>
-      </w:r>
-      <w:proofErr w:type="gramStart"/>
-      <w:r>
-        <w:t xml:space="preserve">{{ </w:t>
+        <w:t xml:space="preserve">Udnyttelsesgrad = {{ </w:t>
       </w:r>
       <w:r>
-        <w:t>UR</w:t>
-      </w:r>
-      <w:proofErr w:type="gramEnd"/>
-      <w:r>
-        <w:t>_</w:t>
+        <w:t>UR_</w:t>
       </w:r>
       <w:r>
         <w:t>boejningOgTraek623 }}</w:t>
@@ -6133,23 +5606,13 @@
         <w:pStyle w:val="Overskrift4"/>
       </w:pPr>
       <w:r>
-        <w:t xml:space="preserve">Bøjning og tryk (kritisk lastkombination = </w:t>
+        <w:t xml:space="preserve">Bøjning og tryk (kritisk lastkombination = {{ </w:t>
       </w:r>
-      <w:proofErr w:type="gramStart"/>
-      <w:r>
-        <w:t xml:space="preserve">{{ </w:t>
-      </w:r>
-      <w:proofErr w:type="spellStart"/>
       <w:r>
         <w:t>critLoadComb</w:t>
       </w:r>
       <w:r>
-        <w:t>BoejningOgTryk</w:t>
-      </w:r>
-      <w:proofErr w:type="spellEnd"/>
-      <w:proofErr w:type="gramEnd"/>
-      <w:r>
-        <w:t xml:space="preserve"> }})</w:t>
+        <w:t>BoejningOgTryk }})</w:t>
       </w:r>
     </w:p>
     <w:tbl>
@@ -6340,16 +5803,11 @@
                 <w:rFonts w:asciiTheme="majorHAnsi" w:hAnsiTheme="majorHAnsi" w:cstheme="majorHAnsi"/>
               </w:rPr>
             </w:pPr>
-            <w:proofErr w:type="gramStart"/>
             <w:r>
               <w:t xml:space="preserve">{{ </w:t>
             </w:r>
             <w:r>
-              <w:t>UR</w:t>
-            </w:r>
-            <w:proofErr w:type="gramEnd"/>
-            <w:r>
-              <w:t>_</w:t>
+              <w:t>UR_</w:t>
             </w:r>
             <w:r>
               <w:t>boejning</w:t>
@@ -6367,7 +5825,6 @@
         <w:tc>
           <w:tcPr>
             <w:tcW w:w="3004" w:type="dxa"/>
-            <w:shd w:val="clear" w:color="auto" w:fill="auto"/>
           </w:tcPr>
           <w:p>
             <w:pPr>
@@ -6383,7 +5840,6 @@
         <w:tc>
           <w:tcPr>
             <w:tcW w:w="1423" w:type="dxa"/>
-            <w:shd w:val="clear" w:color="auto" w:fill="auto"/>
           </w:tcPr>
           <w:p>
             <w:pPr>
@@ -6429,7 +5885,6 @@
         <w:tc>
           <w:tcPr>
             <w:tcW w:w="2034" w:type="dxa"/>
-            <w:shd w:val="clear" w:color="auto" w:fill="auto"/>
           </w:tcPr>
           <w:p>
             <w:pPr>
@@ -6445,24 +5900,18 @@
         <w:tc>
           <w:tcPr>
             <w:tcW w:w="3177" w:type="dxa"/>
-            <w:shd w:val="clear" w:color="auto" w:fill="auto"/>
-          </w:tcPr>
-          <w:p>
-            <w:pPr>
-              <w:rPr>
-                <w:rFonts w:asciiTheme="majorHAnsi" w:hAnsiTheme="majorHAnsi" w:cstheme="majorHAnsi"/>
-              </w:rPr>
-            </w:pPr>
-            <w:proofErr w:type="gramStart"/>
+          </w:tcPr>
+          <w:p>
+            <w:pPr>
+              <w:rPr>
+                <w:rFonts w:asciiTheme="majorHAnsi" w:hAnsiTheme="majorHAnsi" w:cstheme="majorHAnsi"/>
+              </w:rPr>
+            </w:pPr>
             <w:r>
               <w:t xml:space="preserve">{{ </w:t>
             </w:r>
             <w:r>
-              <w:t>UR</w:t>
-            </w:r>
-            <w:proofErr w:type="gramEnd"/>
-            <w:r>
-              <w:t>_</w:t>
+              <w:t>UR_</w:t>
             </w:r>
             <w:r>
               <w:t>trykParalleltMedFibrene</w:t>
@@ -6499,18 +5948,10 @@
         </w:rPr>
       </w:pPr>
       <w:r>
-        <w:t xml:space="preserve">Udnyttelsesgrad = </w:t>
-      </w:r>
-      <w:proofErr w:type="gramStart"/>
-      <w:r>
-        <w:t xml:space="preserve">{{ </w:t>
+        <w:t xml:space="preserve">Udnyttelsesgrad = {{ </w:t>
       </w:r>
       <w:r>
-        <w:t>UR</w:t>
-      </w:r>
-      <w:proofErr w:type="gramEnd"/>
-      <w:r>
-        <w:t>_</w:t>
+        <w:t>UR_</w:t>
       </w:r>
       <w:r>
         <w:t>boejningOgTr</w:t>
@@ -6746,14 +6187,12 @@
                 <w:rFonts w:asciiTheme="majorHAnsi" w:hAnsiTheme="majorHAnsi" w:cstheme="majorHAnsi"/>
               </w:rPr>
             </w:pPr>
-            <w:proofErr w:type="gramStart"/>
             <w:r>
               <w:t xml:space="preserve">{{ </w:t>
             </w:r>
             <w:r>
               <w:t>tau</w:t>
             </w:r>
-            <w:proofErr w:type="gramEnd"/>
             <w:r>
               <w:t xml:space="preserve"> }}</w:t>
             </w:r>
@@ -6772,19 +6211,12 @@
                 <w:rFonts w:asciiTheme="majorHAnsi" w:hAnsiTheme="majorHAnsi" w:cstheme="majorHAnsi"/>
               </w:rPr>
             </w:pPr>
-            <w:proofErr w:type="gramStart"/>
             <w:r>
               <w:t xml:space="preserve">{{ </w:t>
             </w:r>
-            <w:proofErr w:type="spellStart"/>
-            <w:r>
-              <w:t>f</w:t>
-            </w:r>
-            <w:proofErr w:type="gramEnd"/>
-            <w:r>
-              <w:t>_vd</w:t>
-            </w:r>
-            <w:proofErr w:type="spellEnd"/>
+            <w:r>
+              <w:t>f_vd</w:t>
+            </w:r>
             <w:r>
               <w:t xml:space="preserve"> }}</w:t>
             </w:r>
@@ -6803,16 +6235,11 @@
                 <w:rFonts w:asciiTheme="majorHAnsi" w:hAnsiTheme="majorHAnsi" w:cstheme="majorHAnsi"/>
               </w:rPr>
             </w:pPr>
-            <w:proofErr w:type="gramStart"/>
             <w:r>
               <w:t xml:space="preserve">{{ </w:t>
             </w:r>
             <w:r>
-              <w:t>UR</w:t>
-            </w:r>
-            <w:proofErr w:type="gramEnd"/>
-            <w:r>
-              <w:t>_forskydning6</w:t>
+              <w:t>UR_forskydning6</w:t>
             </w:r>
             <w:r>
               <w:t>17 }}</w:t>
@@ -6846,19 +6273,12 @@
                 <w:rFonts w:asciiTheme="majorHAnsi" w:hAnsiTheme="majorHAnsi" w:cstheme="majorHAnsi"/>
               </w:rPr>
             </w:pPr>
-            <w:proofErr w:type="gramStart"/>
             <w:r>
               <w:t xml:space="preserve">{{ </w:t>
             </w:r>
-            <w:proofErr w:type="spellStart"/>
-            <w:r>
-              <w:t>sigma</w:t>
-            </w:r>
-            <w:proofErr w:type="gramEnd"/>
-            <w:r>
-              <w:t>_myd</w:t>
-            </w:r>
-            <w:proofErr w:type="spellEnd"/>
+            <w:r>
+              <w:t>sigma_myd</w:t>
+            </w:r>
             <w:r>
               <w:t xml:space="preserve"> }}</w:t>
             </w:r>
@@ -6877,19 +6297,12 @@
                 <w:rFonts w:asciiTheme="majorHAnsi" w:hAnsiTheme="majorHAnsi" w:cstheme="majorHAnsi"/>
               </w:rPr>
             </w:pPr>
-            <w:proofErr w:type="gramStart"/>
             <w:r>
               <w:t xml:space="preserve">{{ </w:t>
             </w:r>
-            <w:proofErr w:type="spellStart"/>
-            <w:r>
-              <w:t>f</w:t>
-            </w:r>
-            <w:proofErr w:type="gramEnd"/>
-            <w:r>
-              <w:t>_myd</w:t>
-            </w:r>
-            <w:proofErr w:type="spellEnd"/>
+            <w:r>
+              <w:t>f_myd</w:t>
+            </w:r>
             <w:r>
               <w:t xml:space="preserve"> }}</w:t>
             </w:r>
@@ -6911,16 +6324,11 @@
                 <w:rFonts w:asciiTheme="majorHAnsi" w:hAnsiTheme="majorHAnsi" w:cstheme="majorHAnsi"/>
               </w:rPr>
             </w:pPr>
-            <w:proofErr w:type="gramStart"/>
             <w:r>
               <w:t xml:space="preserve">{{ </w:t>
             </w:r>
             <w:r>
-              <w:t>UR</w:t>
-            </w:r>
-            <w:proofErr w:type="gramEnd"/>
-            <w:r>
-              <w:t>_</w:t>
+              <w:t>UR_</w:t>
             </w:r>
             <w:r>
               <w:t>boejning</w:t>
@@ -6960,16 +6368,11 @@
                 <w:rFonts w:asciiTheme="majorHAnsi" w:hAnsiTheme="majorHAnsi" w:cstheme="majorHAnsi"/>
               </w:rPr>
             </w:pPr>
-            <w:proofErr w:type="gramStart"/>
             <w:r>
               <w:t xml:space="preserve">{{ </w:t>
             </w:r>
             <w:r>
-              <w:t>sigma</w:t>
-            </w:r>
-            <w:proofErr w:type="gramEnd"/>
-            <w:r>
-              <w:t>_t0d</w:t>
+              <w:t>sigma_t0d</w:t>
             </w:r>
             <w:r>
               <w:t xml:space="preserve"> }}</w:t>
@@ -6986,16 +6389,11 @@
                 <w:rFonts w:asciiTheme="majorHAnsi" w:hAnsiTheme="majorHAnsi" w:cstheme="majorHAnsi"/>
               </w:rPr>
             </w:pPr>
-            <w:proofErr w:type="gramStart"/>
             <w:r>
               <w:t xml:space="preserve">{{ </w:t>
             </w:r>
             <w:r>
-              <w:t>f</w:t>
-            </w:r>
-            <w:proofErr w:type="gramEnd"/>
-            <w:r>
-              <w:t>_t0d</w:t>
+              <w:t>f_t0d</w:t>
             </w:r>
             <w:r>
               <w:t xml:space="preserve"> }}</w:t>
@@ -7012,16 +6410,11 @@
                 <w:rFonts w:asciiTheme="majorHAnsi" w:hAnsiTheme="majorHAnsi" w:cstheme="majorHAnsi"/>
               </w:rPr>
             </w:pPr>
-            <w:proofErr w:type="gramStart"/>
             <w:r>
               <w:t xml:space="preserve">{{ </w:t>
             </w:r>
             <w:r>
-              <w:t>UR</w:t>
-            </w:r>
-            <w:proofErr w:type="gramEnd"/>
-            <w:r>
-              <w:t>_</w:t>
+              <w:t>UR_</w:t>
             </w:r>
             <w:r>
               <w:t>traekParalleltMedFibrene</w:t>
@@ -7061,16 +6454,11 @@
                 <w:rFonts w:asciiTheme="majorHAnsi" w:hAnsiTheme="majorHAnsi" w:cstheme="majorHAnsi"/>
               </w:rPr>
             </w:pPr>
-            <w:proofErr w:type="gramStart"/>
             <w:r>
               <w:t xml:space="preserve">{{ </w:t>
             </w:r>
             <w:r>
-              <w:t>sigma</w:t>
-            </w:r>
-            <w:proofErr w:type="gramEnd"/>
-            <w:r>
-              <w:t>_c0d</w:t>
+              <w:t>sigma_c0d</w:t>
             </w:r>
             <w:r>
               <w:t xml:space="preserve"> }}</w:t>
@@ -7087,16 +6475,11 @@
                 <w:rFonts w:asciiTheme="majorHAnsi" w:hAnsiTheme="majorHAnsi" w:cstheme="majorHAnsi"/>
               </w:rPr>
             </w:pPr>
-            <w:proofErr w:type="gramStart"/>
             <w:r>
               <w:t xml:space="preserve">{{ </w:t>
             </w:r>
             <w:r>
-              <w:t>f</w:t>
-            </w:r>
-            <w:proofErr w:type="gramEnd"/>
-            <w:r>
-              <w:t>_c0d</w:t>
+              <w:t>f_c0d</w:t>
             </w:r>
             <w:r>
               <w:t xml:space="preserve"> }}</w:t>
@@ -7113,16 +6496,11 @@
                 <w:rFonts w:asciiTheme="majorHAnsi" w:hAnsiTheme="majorHAnsi" w:cstheme="majorHAnsi"/>
               </w:rPr>
             </w:pPr>
-            <w:proofErr w:type="gramStart"/>
             <w:r>
               <w:t xml:space="preserve">{{ </w:t>
             </w:r>
             <w:r>
-              <w:t>UR</w:t>
-            </w:r>
-            <w:proofErr w:type="gramEnd"/>
-            <w:r>
-              <w:t>_</w:t>
+              <w:t>UR_</w:t>
             </w:r>
             <w:r>
               <w:t>trykParalleltMedFibrene</w:t>
@@ -7165,16 +6543,11 @@
                 <w:rFonts w:asciiTheme="majorHAnsi" w:hAnsiTheme="majorHAnsi" w:cstheme="majorHAnsi"/>
               </w:rPr>
             </w:pPr>
-            <w:proofErr w:type="gramStart"/>
             <w:r>
               <w:t xml:space="preserve">{{ </w:t>
             </w:r>
             <w:r>
-              <w:t>UR</w:t>
-            </w:r>
-            <w:proofErr w:type="gramEnd"/>
-            <w:r>
-              <w:t>_</w:t>
+              <w:t>UR_</w:t>
             </w:r>
             <w:r>
               <w:t>boejning</w:t>
@@ -7212,16 +6585,11 @@
                 <w:rFonts w:asciiTheme="majorHAnsi" w:hAnsiTheme="majorHAnsi" w:cstheme="majorHAnsi"/>
               </w:rPr>
             </w:pPr>
-            <w:proofErr w:type="gramStart"/>
             <w:r>
               <w:t xml:space="preserve">{{ </w:t>
             </w:r>
             <w:r>
-              <w:t>UR</w:t>
-            </w:r>
-            <w:proofErr w:type="gramEnd"/>
-            <w:r>
-              <w:t>_</w:t>
+              <w:t>UR_</w:t>
             </w:r>
             <w:r>
               <w:t>boejningOgTraek623 }}</w:t>
@@ -7261,16 +6629,11 @@
                 <w:rFonts w:asciiTheme="majorHAnsi" w:hAnsiTheme="majorHAnsi" w:cstheme="majorHAnsi"/>
               </w:rPr>
             </w:pPr>
-            <w:proofErr w:type="gramStart"/>
             <w:r>
               <w:t xml:space="preserve">{{ </w:t>
             </w:r>
             <w:r>
-              <w:t>UR</w:t>
-            </w:r>
-            <w:proofErr w:type="gramEnd"/>
-            <w:r>
-              <w:t>_</w:t>
+              <w:t>UR_</w:t>
             </w:r>
             <w:r>
               <w:t>boejning</w:t>
@@ -7314,16 +6677,11 @@
                 <w:rFonts w:asciiTheme="majorHAnsi" w:hAnsiTheme="majorHAnsi" w:cstheme="majorHAnsi"/>
               </w:rPr>
             </w:pPr>
-            <w:proofErr w:type="gramStart"/>
             <w:r>
               <w:t xml:space="preserve">{{ </w:t>
             </w:r>
             <w:r>
-              <w:t>UR</w:t>
-            </w:r>
-            <w:proofErr w:type="gramEnd"/>
-            <w:r>
-              <w:t>_</w:t>
+              <w:t>UR_</w:t>
             </w:r>
             <w:r>
               <w:t>boejningOgTryk624 }}</w:t>
@@ -7350,7 +6708,12 @@
       </w:pPr>
     </w:p>
     <w:sectPr>
-      <w:headerReference w:type="default" r:id="rId8"/>
+      <w:headerReference w:type="even" r:id="rId8"/>
+      <w:headerReference w:type="default" r:id="rId9"/>
+      <w:footerReference w:type="even" r:id="rId10"/>
+      <w:footerReference w:type="default" r:id="rId11"/>
+      <w:headerReference w:type="first" r:id="rId12"/>
+      <w:footerReference w:type="first" r:id="rId13"/>
       <w:pgSz w:w="11906" w:h="16838"/>
       <w:pgMar w:top="1701" w:right="907" w:bottom="1701" w:left="907" w:header="708" w:footer="708" w:gutter="0"/>
       <w:pgBorders w:offsetFrom="page">
@@ -7367,7 +6730,7 @@
 </file>
 
 <file path=word/endnotes.xml><?xml version="1.0" encoding="utf-8"?>
-<w:endnotes xmlns:wpc="http://schemas.microsoft.com/office/word/2010/wordprocessingCanvas" xmlns:cx="http://schemas.microsoft.com/office/drawing/2014/chartex" xmlns:cx1="http://schemas.microsoft.com/office/drawing/2015/9/8/chartex" xmlns:cx2="http://schemas.microsoft.com/office/drawing/2015/10/21/chartex" xmlns:cx3="http://schemas.microsoft.com/office/drawing/2016/5/9/chartex" xmlns:cx4="http://schemas.microsoft.com/office/drawing/2016/5/10/chartex" xmlns:cx5="http://schemas.microsoft.com/office/drawing/2016/5/11/chartex" xmlns:cx6="http://schemas.microsoft.com/office/drawing/2016/5/12/chartex" xmlns:cx7="http://schemas.microsoft.com/office/drawing/2016/5/13/chartex" xmlns:cx8="http://schemas.microsoft.com/office/drawing/2016/5/14/chartex" xmlns:mc="http://schemas.openxmlformats.org/markup-compatibility/2006" xmlns:aink="http://schemas.microsoft.com/office/drawing/2016/ink" xmlns:am3d="http://schemas.microsoft.com/office/drawing/2017/model3d" xmlns:o="urn:schemas-microsoft-com:office:office" xmlns:oel="http://schemas.microsoft.com/office/2019/extlst" xmlns:r="http://schemas.openxmlformats.org/officeDocument/2006/relationships" xmlns:m="http://schemas.openxmlformats.org/officeDocument/2006/math" xmlns:v="urn:schemas-microsoft-com:vml" xmlns:wp14="http://schemas.microsoft.com/office/word/2010/wordprocessingDrawing" xmlns:wp="http://schemas.openxmlformats.org/drawingml/2006/wordprocessingDrawing" xmlns:w10="urn:schemas-microsoft-com:office:word" xmlns:w="http://schemas.openxmlformats.org/wordprocessingml/2006/main" xmlns:w14="http://schemas.microsoft.com/office/word/2010/wordml" xmlns:w15="http://schemas.microsoft.com/office/word/2012/wordml" xmlns:w16cex="http://schemas.microsoft.com/office/word/2018/wordml/cex" xmlns:w16cid="http://schemas.microsoft.com/office/word/2016/wordml/cid" xmlns:w16="http://schemas.microsoft.com/office/word/2018/wordml" xmlns:w16du="http://schemas.microsoft.com/office/word/2023/wordml/word16du" xmlns:w16sdtdh="http://schemas.microsoft.com/office/word/2020/wordml/sdtdatahash" xmlns:w16se="http://schemas.microsoft.com/office/word/2015/wordml/symex" xmlns:wpg="http://schemas.microsoft.com/office/word/2010/wordprocessingGroup" xmlns:wpi="http://schemas.microsoft.com/office/word/2010/wordprocessingInk" xmlns:wne="http://schemas.microsoft.com/office/word/2006/wordml" xmlns:wps="http://schemas.microsoft.com/office/word/2010/wordprocessingShape" mc:Ignorable="w14 w15 w16se w16cid w16 w16cex w16sdtdh w16du wp14">
+<w:endnotes xmlns:wpc="http://schemas.microsoft.com/office/word/2010/wordprocessingCanvas" xmlns:cx="http://schemas.microsoft.com/office/drawing/2014/chartex" xmlns:cx1="http://schemas.microsoft.com/office/drawing/2015/9/8/chartex" xmlns:cx2="http://schemas.microsoft.com/office/drawing/2015/10/21/chartex" xmlns:cx3="http://schemas.microsoft.com/office/drawing/2016/5/9/chartex" xmlns:cx4="http://schemas.microsoft.com/office/drawing/2016/5/10/chartex" xmlns:cx5="http://schemas.microsoft.com/office/drawing/2016/5/11/chartex" xmlns:cx6="http://schemas.microsoft.com/office/drawing/2016/5/12/chartex" xmlns:cx7="http://schemas.microsoft.com/office/drawing/2016/5/13/chartex" xmlns:cx8="http://schemas.microsoft.com/office/drawing/2016/5/14/chartex" xmlns:mc="http://schemas.openxmlformats.org/markup-compatibility/2006" xmlns:aink="http://schemas.microsoft.com/office/drawing/2016/ink" xmlns:am3d="http://schemas.microsoft.com/office/drawing/2017/model3d" xmlns:o="urn:schemas-microsoft-com:office:office" xmlns:oel="http://schemas.microsoft.com/office/2019/extlst" xmlns:r="http://schemas.openxmlformats.org/officeDocument/2006/relationships" xmlns:m="http://schemas.openxmlformats.org/officeDocument/2006/math" xmlns:v="urn:schemas-microsoft-com:vml" xmlns:wp14="http://schemas.microsoft.com/office/word/2010/wordprocessingDrawing" xmlns:wp="http://schemas.openxmlformats.org/drawingml/2006/wordprocessingDrawing" xmlns:w10="urn:schemas-microsoft-com:office:word" xmlns:w="http://schemas.openxmlformats.org/wordprocessingml/2006/main" xmlns:w14="http://schemas.microsoft.com/office/word/2010/wordml" xmlns:w15="http://schemas.microsoft.com/office/word/2012/wordml" xmlns:w16cex="http://schemas.microsoft.com/office/word/2018/wordml/cex" xmlns:w16cid="http://schemas.microsoft.com/office/word/2016/wordml/cid" xmlns:w16="http://schemas.microsoft.com/office/word/2018/wordml" xmlns:w16du="http://schemas.microsoft.com/office/word/2023/wordml/word16du" xmlns:w16sdtdh="http://schemas.microsoft.com/office/word/2020/wordml/sdtdatahash" xmlns:w16sdtfl="http://schemas.microsoft.com/office/word/2024/wordml/sdtformatlock" xmlns:w16se="http://schemas.microsoft.com/office/word/2015/wordml/symex" xmlns:wpg="http://schemas.microsoft.com/office/word/2010/wordprocessingGroup" xmlns:wpi="http://schemas.microsoft.com/office/word/2010/wordprocessingInk" xmlns:wne="http://schemas.microsoft.com/office/word/2006/wordml" xmlns:wps="http://schemas.microsoft.com/office/word/2010/wordprocessingShape" mc:Ignorable="w14 w15 w16se w16cid w16 w16cex w16sdtdh w16sdtfl w16du wp14">
   <w:endnote w:type="separator" w:id="-1">
     <w:p>
       <w:pPr>
@@ -7391,8 +6754,38 @@
 </w:endnotes>
 </file>
 
+<file path=word/footer1.xml><?xml version="1.0" encoding="utf-8"?>
+<w:ftr xmlns:wpc="http://schemas.microsoft.com/office/word/2010/wordprocessingCanvas" xmlns:cx="http://schemas.microsoft.com/office/drawing/2014/chartex" xmlns:cx1="http://schemas.microsoft.com/office/drawing/2015/9/8/chartex" xmlns:cx2="http://schemas.microsoft.com/office/drawing/2015/10/21/chartex" xmlns:cx3="http://schemas.microsoft.com/office/drawing/2016/5/9/chartex" xmlns:cx4="http://schemas.microsoft.com/office/drawing/2016/5/10/chartex" xmlns:cx5="http://schemas.microsoft.com/office/drawing/2016/5/11/chartex" xmlns:cx6="http://schemas.microsoft.com/office/drawing/2016/5/12/chartex" xmlns:cx7="http://schemas.microsoft.com/office/drawing/2016/5/13/chartex" xmlns:cx8="http://schemas.microsoft.com/office/drawing/2016/5/14/chartex" xmlns:mc="http://schemas.openxmlformats.org/markup-compatibility/2006" xmlns:aink="http://schemas.microsoft.com/office/drawing/2016/ink" xmlns:am3d="http://schemas.microsoft.com/office/drawing/2017/model3d" xmlns:o="urn:schemas-microsoft-com:office:office" xmlns:oel="http://schemas.microsoft.com/office/2019/extlst" xmlns:r="http://schemas.openxmlformats.org/officeDocument/2006/relationships" xmlns:m="http://schemas.openxmlformats.org/officeDocument/2006/math" xmlns:v="urn:schemas-microsoft-com:vml" xmlns:wp14="http://schemas.microsoft.com/office/word/2010/wordprocessingDrawing" xmlns:wp="http://schemas.openxmlformats.org/drawingml/2006/wordprocessingDrawing" xmlns:w10="urn:schemas-microsoft-com:office:word" xmlns:w="http://schemas.openxmlformats.org/wordprocessingml/2006/main" xmlns:w14="http://schemas.microsoft.com/office/word/2010/wordml" xmlns:w15="http://schemas.microsoft.com/office/word/2012/wordml" xmlns:w16cex="http://schemas.microsoft.com/office/word/2018/wordml/cex" xmlns:w16cid="http://schemas.microsoft.com/office/word/2016/wordml/cid" xmlns:w16="http://schemas.microsoft.com/office/word/2018/wordml" xmlns:w16du="http://schemas.microsoft.com/office/word/2023/wordml/word16du" xmlns:w16sdtdh="http://schemas.microsoft.com/office/word/2020/wordml/sdtdatahash" xmlns:w16sdtfl="http://schemas.microsoft.com/office/word/2024/wordml/sdtformatlock" xmlns:w16se="http://schemas.microsoft.com/office/word/2015/wordml/symex" xmlns:wpg="http://schemas.microsoft.com/office/word/2010/wordprocessingGroup" xmlns:wpi="http://schemas.microsoft.com/office/word/2010/wordprocessingInk" xmlns:wne="http://schemas.microsoft.com/office/word/2006/wordml" xmlns:wps="http://schemas.microsoft.com/office/word/2010/wordprocessingShape" mc:Ignorable="w14 w15 w16se w16cid w16 w16cex w16sdtdh w16sdtfl w16du wp14">
+  <w:p>
+    <w:pPr>
+      <w:pStyle w:val="Sidefod"/>
+    </w:pPr>
+  </w:p>
+</w:ftr>
+</file>
+
+<file path=word/footer2.xml><?xml version="1.0" encoding="utf-8"?>
+<w:ftr xmlns:wpc="http://schemas.microsoft.com/office/word/2010/wordprocessingCanvas" xmlns:cx="http://schemas.microsoft.com/office/drawing/2014/chartex" xmlns:cx1="http://schemas.microsoft.com/office/drawing/2015/9/8/chartex" xmlns:cx2="http://schemas.microsoft.com/office/drawing/2015/10/21/chartex" xmlns:cx3="http://schemas.microsoft.com/office/drawing/2016/5/9/chartex" xmlns:cx4="http://schemas.microsoft.com/office/drawing/2016/5/10/chartex" xmlns:cx5="http://schemas.microsoft.com/office/drawing/2016/5/11/chartex" xmlns:cx6="http://schemas.microsoft.com/office/drawing/2016/5/12/chartex" xmlns:cx7="http://schemas.microsoft.com/office/drawing/2016/5/13/chartex" xmlns:cx8="http://schemas.microsoft.com/office/drawing/2016/5/14/chartex" xmlns:mc="http://schemas.openxmlformats.org/markup-compatibility/2006" xmlns:aink="http://schemas.microsoft.com/office/drawing/2016/ink" xmlns:am3d="http://schemas.microsoft.com/office/drawing/2017/model3d" xmlns:o="urn:schemas-microsoft-com:office:office" xmlns:oel="http://schemas.microsoft.com/office/2019/extlst" xmlns:r="http://schemas.openxmlformats.org/officeDocument/2006/relationships" xmlns:m="http://schemas.openxmlformats.org/officeDocument/2006/math" xmlns:v="urn:schemas-microsoft-com:vml" xmlns:wp14="http://schemas.microsoft.com/office/word/2010/wordprocessingDrawing" xmlns:wp="http://schemas.openxmlformats.org/drawingml/2006/wordprocessingDrawing" xmlns:w10="urn:schemas-microsoft-com:office:word" xmlns:w="http://schemas.openxmlformats.org/wordprocessingml/2006/main" xmlns:w14="http://schemas.microsoft.com/office/word/2010/wordml" xmlns:w15="http://schemas.microsoft.com/office/word/2012/wordml" xmlns:w16cex="http://schemas.microsoft.com/office/word/2018/wordml/cex" xmlns:w16cid="http://schemas.microsoft.com/office/word/2016/wordml/cid" xmlns:w16="http://schemas.microsoft.com/office/word/2018/wordml" xmlns:w16du="http://schemas.microsoft.com/office/word/2023/wordml/word16du" xmlns:w16sdtdh="http://schemas.microsoft.com/office/word/2020/wordml/sdtdatahash" xmlns:w16sdtfl="http://schemas.microsoft.com/office/word/2024/wordml/sdtformatlock" xmlns:w16se="http://schemas.microsoft.com/office/word/2015/wordml/symex" xmlns:wpg="http://schemas.microsoft.com/office/word/2010/wordprocessingGroup" xmlns:wpi="http://schemas.microsoft.com/office/word/2010/wordprocessingInk" xmlns:wne="http://schemas.microsoft.com/office/word/2006/wordml" xmlns:wps="http://schemas.microsoft.com/office/word/2010/wordprocessingShape" mc:Ignorable="w14 w15 w16se w16cid w16 w16cex w16sdtdh w16sdtfl w16du wp14">
+  <w:p>
+    <w:pPr>
+      <w:pStyle w:val="Sidefod"/>
+    </w:pPr>
+  </w:p>
+</w:ftr>
+</file>
+
+<file path=word/footer3.xml><?xml version="1.0" encoding="utf-8"?>
+<w:ftr xmlns:wpc="http://schemas.microsoft.com/office/word/2010/wordprocessingCanvas" xmlns:cx="http://schemas.microsoft.com/office/drawing/2014/chartex" xmlns:cx1="http://schemas.microsoft.com/office/drawing/2015/9/8/chartex" xmlns:cx2="http://schemas.microsoft.com/office/drawing/2015/10/21/chartex" xmlns:cx3="http://schemas.microsoft.com/office/drawing/2016/5/9/chartex" xmlns:cx4="http://schemas.microsoft.com/office/drawing/2016/5/10/chartex" xmlns:cx5="http://schemas.microsoft.com/office/drawing/2016/5/11/chartex" xmlns:cx6="http://schemas.microsoft.com/office/drawing/2016/5/12/chartex" xmlns:cx7="http://schemas.microsoft.com/office/drawing/2016/5/13/chartex" xmlns:cx8="http://schemas.microsoft.com/office/drawing/2016/5/14/chartex" xmlns:mc="http://schemas.openxmlformats.org/markup-compatibility/2006" xmlns:aink="http://schemas.microsoft.com/office/drawing/2016/ink" xmlns:am3d="http://schemas.microsoft.com/office/drawing/2017/model3d" xmlns:o="urn:schemas-microsoft-com:office:office" xmlns:oel="http://schemas.microsoft.com/office/2019/extlst" xmlns:r="http://schemas.openxmlformats.org/officeDocument/2006/relationships" xmlns:m="http://schemas.openxmlformats.org/officeDocument/2006/math" xmlns:v="urn:schemas-microsoft-com:vml" xmlns:wp14="http://schemas.microsoft.com/office/word/2010/wordprocessingDrawing" xmlns:wp="http://schemas.openxmlformats.org/drawingml/2006/wordprocessingDrawing" xmlns:w10="urn:schemas-microsoft-com:office:word" xmlns:w="http://schemas.openxmlformats.org/wordprocessingml/2006/main" xmlns:w14="http://schemas.microsoft.com/office/word/2010/wordml" xmlns:w15="http://schemas.microsoft.com/office/word/2012/wordml" xmlns:w16cex="http://schemas.microsoft.com/office/word/2018/wordml/cex" xmlns:w16cid="http://schemas.microsoft.com/office/word/2016/wordml/cid" xmlns:w16="http://schemas.microsoft.com/office/word/2018/wordml" xmlns:w16du="http://schemas.microsoft.com/office/word/2023/wordml/word16du" xmlns:w16sdtdh="http://schemas.microsoft.com/office/word/2020/wordml/sdtdatahash" xmlns:w16sdtfl="http://schemas.microsoft.com/office/word/2024/wordml/sdtformatlock" xmlns:w16se="http://schemas.microsoft.com/office/word/2015/wordml/symex" xmlns:wpg="http://schemas.microsoft.com/office/word/2010/wordprocessingGroup" xmlns:wpi="http://schemas.microsoft.com/office/word/2010/wordprocessingInk" xmlns:wne="http://schemas.microsoft.com/office/word/2006/wordml" xmlns:wps="http://schemas.microsoft.com/office/word/2010/wordprocessingShape" mc:Ignorable="w14 w15 w16se w16cid w16 w16cex w16sdtdh w16sdtfl w16du wp14">
+  <w:p>
+    <w:pPr>
+      <w:pStyle w:val="Sidefod"/>
+    </w:pPr>
+  </w:p>
+</w:ftr>
+</file>
+
 <file path=word/footnotes.xml><?xml version="1.0" encoding="utf-8"?>
-<w:footnotes xmlns:wpc="http://schemas.microsoft.com/office/word/2010/wordprocessingCanvas" xmlns:cx="http://schemas.microsoft.com/office/drawing/2014/chartex" xmlns:cx1="http://schemas.microsoft.com/office/drawing/2015/9/8/chartex" xmlns:cx2="http://schemas.microsoft.com/office/drawing/2015/10/21/chartex" xmlns:cx3="http://schemas.microsoft.com/office/drawing/2016/5/9/chartex" xmlns:cx4="http://schemas.microsoft.com/office/drawing/2016/5/10/chartex" xmlns:cx5="http://schemas.microsoft.com/office/drawing/2016/5/11/chartex" xmlns:cx6="http://schemas.microsoft.com/office/drawing/2016/5/12/chartex" xmlns:cx7="http://schemas.microsoft.com/office/drawing/2016/5/13/chartex" xmlns:cx8="http://schemas.microsoft.com/office/drawing/2016/5/14/chartex" xmlns:mc="http://schemas.openxmlformats.org/markup-compatibility/2006" xmlns:aink="http://schemas.microsoft.com/office/drawing/2016/ink" xmlns:am3d="http://schemas.microsoft.com/office/drawing/2017/model3d" xmlns:o="urn:schemas-microsoft-com:office:office" xmlns:oel="http://schemas.microsoft.com/office/2019/extlst" xmlns:r="http://schemas.openxmlformats.org/officeDocument/2006/relationships" xmlns:m="http://schemas.openxmlformats.org/officeDocument/2006/math" xmlns:v="urn:schemas-microsoft-com:vml" xmlns:wp14="http://schemas.microsoft.com/office/word/2010/wordprocessingDrawing" xmlns:wp="http://schemas.openxmlformats.org/drawingml/2006/wordprocessingDrawing" xmlns:w10="urn:schemas-microsoft-com:office:word" xmlns:w="http://schemas.openxmlformats.org/wordprocessingml/2006/main" xmlns:w14="http://schemas.microsoft.com/office/word/2010/wordml" xmlns:w15="http://schemas.microsoft.com/office/word/2012/wordml" xmlns:w16cex="http://schemas.microsoft.com/office/word/2018/wordml/cex" xmlns:w16cid="http://schemas.microsoft.com/office/word/2016/wordml/cid" xmlns:w16="http://schemas.microsoft.com/office/word/2018/wordml" xmlns:w16du="http://schemas.microsoft.com/office/word/2023/wordml/word16du" xmlns:w16sdtdh="http://schemas.microsoft.com/office/word/2020/wordml/sdtdatahash" xmlns:w16se="http://schemas.microsoft.com/office/word/2015/wordml/symex" xmlns:wpg="http://schemas.microsoft.com/office/word/2010/wordprocessingGroup" xmlns:wpi="http://schemas.microsoft.com/office/word/2010/wordprocessingInk" xmlns:wne="http://schemas.microsoft.com/office/word/2006/wordml" xmlns:wps="http://schemas.microsoft.com/office/word/2010/wordprocessingShape" mc:Ignorable="w14 w15 w16se w16cid w16 w16cex w16sdtdh w16du wp14">
+<w:footnotes xmlns:wpc="http://schemas.microsoft.com/office/word/2010/wordprocessingCanvas" xmlns:cx="http://schemas.microsoft.com/office/drawing/2014/chartex" xmlns:cx1="http://schemas.microsoft.com/office/drawing/2015/9/8/chartex" xmlns:cx2="http://schemas.microsoft.com/office/drawing/2015/10/21/chartex" xmlns:cx3="http://schemas.microsoft.com/office/drawing/2016/5/9/chartex" xmlns:cx4="http://schemas.microsoft.com/office/drawing/2016/5/10/chartex" xmlns:cx5="http://schemas.microsoft.com/office/drawing/2016/5/11/chartex" xmlns:cx6="http://schemas.microsoft.com/office/drawing/2016/5/12/chartex" xmlns:cx7="http://schemas.microsoft.com/office/drawing/2016/5/13/chartex" xmlns:cx8="http://schemas.microsoft.com/office/drawing/2016/5/14/chartex" xmlns:mc="http://schemas.openxmlformats.org/markup-compatibility/2006" xmlns:aink="http://schemas.microsoft.com/office/drawing/2016/ink" xmlns:am3d="http://schemas.microsoft.com/office/drawing/2017/model3d" xmlns:o="urn:schemas-microsoft-com:office:office" xmlns:oel="http://schemas.microsoft.com/office/2019/extlst" xmlns:r="http://schemas.openxmlformats.org/officeDocument/2006/relationships" xmlns:m="http://schemas.openxmlformats.org/officeDocument/2006/math" xmlns:v="urn:schemas-microsoft-com:vml" xmlns:wp14="http://schemas.microsoft.com/office/word/2010/wordprocessingDrawing" xmlns:wp="http://schemas.openxmlformats.org/drawingml/2006/wordprocessingDrawing" xmlns:w10="urn:schemas-microsoft-com:office:word" xmlns:w="http://schemas.openxmlformats.org/wordprocessingml/2006/main" xmlns:w14="http://schemas.microsoft.com/office/word/2010/wordml" xmlns:w15="http://schemas.microsoft.com/office/word/2012/wordml" xmlns:w16cex="http://schemas.microsoft.com/office/word/2018/wordml/cex" xmlns:w16cid="http://schemas.microsoft.com/office/word/2016/wordml/cid" xmlns:w16="http://schemas.microsoft.com/office/word/2018/wordml" xmlns:w16du="http://schemas.microsoft.com/office/word/2023/wordml/word16du" xmlns:w16sdtdh="http://schemas.microsoft.com/office/word/2020/wordml/sdtdatahash" xmlns:w16sdtfl="http://schemas.microsoft.com/office/word/2024/wordml/sdtformatlock" xmlns:w16se="http://schemas.microsoft.com/office/word/2015/wordml/symex" xmlns:wpg="http://schemas.microsoft.com/office/word/2010/wordprocessingGroup" xmlns:wpi="http://schemas.microsoft.com/office/word/2010/wordprocessingInk" xmlns:wne="http://schemas.microsoft.com/office/word/2006/wordml" xmlns:wps="http://schemas.microsoft.com/office/word/2010/wordprocessingShape" mc:Ignorable="w14 w15 w16se w16cid w16 w16cex w16sdtdh w16sdtfl w16du wp14">
   <w:footnote w:type="separator" w:id="-1">
     <w:p>
       <w:pPr>
@@ -7417,7 +6810,17 @@
 </file>
 
 <file path=word/header1.xml><?xml version="1.0" encoding="utf-8"?>
-<w:hdr xmlns:wpc="http://schemas.microsoft.com/office/word/2010/wordprocessingCanvas" xmlns:cx="http://schemas.microsoft.com/office/drawing/2014/chartex" xmlns:cx1="http://schemas.microsoft.com/office/drawing/2015/9/8/chartex" xmlns:cx2="http://schemas.microsoft.com/office/drawing/2015/10/21/chartex" xmlns:cx3="http://schemas.microsoft.com/office/drawing/2016/5/9/chartex" xmlns:cx4="http://schemas.microsoft.com/office/drawing/2016/5/10/chartex" xmlns:cx5="http://schemas.microsoft.com/office/drawing/2016/5/11/chartex" xmlns:cx6="http://schemas.microsoft.com/office/drawing/2016/5/12/chartex" xmlns:cx7="http://schemas.microsoft.com/office/drawing/2016/5/13/chartex" xmlns:cx8="http://schemas.microsoft.com/office/drawing/2016/5/14/chartex" xmlns:mc="http://schemas.openxmlformats.org/markup-compatibility/2006" xmlns:aink="http://schemas.microsoft.com/office/drawing/2016/ink" xmlns:am3d="http://schemas.microsoft.com/office/drawing/2017/model3d" xmlns:o="urn:schemas-microsoft-com:office:office" xmlns:oel="http://schemas.microsoft.com/office/2019/extlst" xmlns:r="http://schemas.openxmlformats.org/officeDocument/2006/relationships" xmlns:m="http://schemas.openxmlformats.org/officeDocument/2006/math" xmlns:v="urn:schemas-microsoft-com:vml" xmlns:wp14="http://schemas.microsoft.com/office/word/2010/wordprocessingDrawing" xmlns:wp="http://schemas.openxmlformats.org/drawingml/2006/wordprocessingDrawing" xmlns:w10="urn:schemas-microsoft-com:office:word" xmlns:w="http://schemas.openxmlformats.org/wordprocessingml/2006/main" xmlns:w14="http://schemas.microsoft.com/office/word/2010/wordml" xmlns:w15="http://schemas.microsoft.com/office/word/2012/wordml" xmlns:w16cex="http://schemas.microsoft.com/office/word/2018/wordml/cex" xmlns:w16cid="http://schemas.microsoft.com/office/word/2016/wordml/cid" xmlns:w16="http://schemas.microsoft.com/office/word/2018/wordml" xmlns:w16du="http://schemas.microsoft.com/office/word/2023/wordml/word16du" xmlns:w16sdtdh="http://schemas.microsoft.com/office/word/2020/wordml/sdtdatahash" xmlns:w16se="http://schemas.microsoft.com/office/word/2015/wordml/symex" xmlns:wpg="http://schemas.microsoft.com/office/word/2010/wordprocessingGroup" xmlns:wpi="http://schemas.microsoft.com/office/word/2010/wordprocessingInk" xmlns:wne="http://schemas.microsoft.com/office/word/2006/wordml" xmlns:wps="http://schemas.microsoft.com/office/word/2010/wordprocessingShape" mc:Ignorable="w14 w15 w16se w16cid w16 w16cex w16sdtdh w16du wp14">
+<w:hdr xmlns:wpc="http://schemas.microsoft.com/office/word/2010/wordprocessingCanvas" xmlns:cx="http://schemas.microsoft.com/office/drawing/2014/chartex" xmlns:cx1="http://schemas.microsoft.com/office/drawing/2015/9/8/chartex" xmlns:cx2="http://schemas.microsoft.com/office/drawing/2015/10/21/chartex" xmlns:cx3="http://schemas.microsoft.com/office/drawing/2016/5/9/chartex" xmlns:cx4="http://schemas.microsoft.com/office/drawing/2016/5/10/chartex" xmlns:cx5="http://schemas.microsoft.com/office/drawing/2016/5/11/chartex" xmlns:cx6="http://schemas.microsoft.com/office/drawing/2016/5/12/chartex" xmlns:cx7="http://schemas.microsoft.com/office/drawing/2016/5/13/chartex" xmlns:cx8="http://schemas.microsoft.com/office/drawing/2016/5/14/chartex" xmlns:mc="http://schemas.openxmlformats.org/markup-compatibility/2006" xmlns:aink="http://schemas.microsoft.com/office/drawing/2016/ink" xmlns:am3d="http://schemas.microsoft.com/office/drawing/2017/model3d" xmlns:o="urn:schemas-microsoft-com:office:office" xmlns:oel="http://schemas.microsoft.com/office/2019/extlst" xmlns:r="http://schemas.openxmlformats.org/officeDocument/2006/relationships" xmlns:m="http://schemas.openxmlformats.org/officeDocument/2006/math" xmlns:v="urn:schemas-microsoft-com:vml" xmlns:wp14="http://schemas.microsoft.com/office/word/2010/wordprocessingDrawing" xmlns:wp="http://schemas.openxmlformats.org/drawingml/2006/wordprocessingDrawing" xmlns:w10="urn:schemas-microsoft-com:office:word" xmlns:w="http://schemas.openxmlformats.org/wordprocessingml/2006/main" xmlns:w14="http://schemas.microsoft.com/office/word/2010/wordml" xmlns:w15="http://schemas.microsoft.com/office/word/2012/wordml" xmlns:w16cex="http://schemas.microsoft.com/office/word/2018/wordml/cex" xmlns:w16cid="http://schemas.microsoft.com/office/word/2016/wordml/cid" xmlns:w16="http://schemas.microsoft.com/office/word/2018/wordml" xmlns:w16du="http://schemas.microsoft.com/office/word/2023/wordml/word16du" xmlns:w16sdtdh="http://schemas.microsoft.com/office/word/2020/wordml/sdtdatahash" xmlns:w16sdtfl="http://schemas.microsoft.com/office/word/2024/wordml/sdtformatlock" xmlns:w16se="http://schemas.microsoft.com/office/word/2015/wordml/symex" xmlns:wpg="http://schemas.microsoft.com/office/word/2010/wordprocessingGroup" xmlns:wpi="http://schemas.microsoft.com/office/word/2010/wordprocessingInk" xmlns:wne="http://schemas.microsoft.com/office/word/2006/wordml" xmlns:wps="http://schemas.microsoft.com/office/word/2010/wordprocessingShape" mc:Ignorable="w14 w15 w16se w16cid w16 w16cex w16sdtdh w16sdtfl w16du wp14">
+  <w:p>
+    <w:pPr>
+      <w:pStyle w:val="Sidehoved"/>
+    </w:pPr>
+  </w:p>
+</w:hdr>
+</file>
+
+<file path=word/header2.xml><?xml version="1.0" encoding="utf-8"?>
+<w:hdr xmlns:wpc="http://schemas.microsoft.com/office/word/2010/wordprocessingCanvas" xmlns:cx="http://schemas.microsoft.com/office/drawing/2014/chartex" xmlns:cx1="http://schemas.microsoft.com/office/drawing/2015/9/8/chartex" xmlns:cx2="http://schemas.microsoft.com/office/drawing/2015/10/21/chartex" xmlns:cx3="http://schemas.microsoft.com/office/drawing/2016/5/9/chartex" xmlns:cx4="http://schemas.microsoft.com/office/drawing/2016/5/10/chartex" xmlns:cx5="http://schemas.microsoft.com/office/drawing/2016/5/11/chartex" xmlns:cx6="http://schemas.microsoft.com/office/drawing/2016/5/12/chartex" xmlns:cx7="http://schemas.microsoft.com/office/drawing/2016/5/13/chartex" xmlns:cx8="http://schemas.microsoft.com/office/drawing/2016/5/14/chartex" xmlns:mc="http://schemas.openxmlformats.org/markup-compatibility/2006" xmlns:aink="http://schemas.microsoft.com/office/drawing/2016/ink" xmlns:am3d="http://schemas.microsoft.com/office/drawing/2017/model3d" xmlns:o="urn:schemas-microsoft-com:office:office" xmlns:oel="http://schemas.microsoft.com/office/2019/extlst" xmlns:r="http://schemas.openxmlformats.org/officeDocument/2006/relationships" xmlns:m="http://schemas.openxmlformats.org/officeDocument/2006/math" xmlns:v="urn:schemas-microsoft-com:vml" xmlns:wp14="http://schemas.microsoft.com/office/word/2010/wordprocessingDrawing" xmlns:wp="http://schemas.openxmlformats.org/drawingml/2006/wordprocessingDrawing" xmlns:w10="urn:schemas-microsoft-com:office:word" xmlns:w="http://schemas.openxmlformats.org/wordprocessingml/2006/main" xmlns:w14="http://schemas.microsoft.com/office/word/2010/wordml" xmlns:w15="http://schemas.microsoft.com/office/word/2012/wordml" xmlns:w16cex="http://schemas.microsoft.com/office/word/2018/wordml/cex" xmlns:w16cid="http://schemas.microsoft.com/office/word/2016/wordml/cid" xmlns:w16="http://schemas.microsoft.com/office/word/2018/wordml" xmlns:w16du="http://schemas.microsoft.com/office/word/2023/wordml/word16du" xmlns:w16sdtdh="http://schemas.microsoft.com/office/word/2020/wordml/sdtdatahash" xmlns:w16sdtfl="http://schemas.microsoft.com/office/word/2024/wordml/sdtformatlock" xmlns:w16se="http://schemas.microsoft.com/office/word/2015/wordml/symex" xmlns:wpg="http://schemas.microsoft.com/office/word/2010/wordprocessingGroup" xmlns:wpi="http://schemas.microsoft.com/office/word/2010/wordprocessingInk" xmlns:wne="http://schemas.microsoft.com/office/word/2006/wordml" xmlns:wps="http://schemas.microsoft.com/office/word/2010/wordprocessingShape" mc:Ignorable="w14 w15 w16se w16cid w16 w16cex w16sdtdh w16sdtfl w16du wp14">
   <w:tbl>
     <w:tblPr>
       <w:tblStyle w:val="Tabel-Gitter"/>
@@ -7517,23 +6920,13 @@
               <w:bCs/>
             </w:rPr>
           </w:pPr>
-          <w:proofErr w:type="gramStart"/>
           <w:r>
             <w:rPr>
               <w:rFonts w:ascii="Avenir LT Std 55 Roman" w:hAnsi="Avenir LT Std 55 Roman" w:cstheme="majorHAnsi"/>
               <w:b/>
               <w:bCs/>
             </w:rPr>
-            <w:t>{{ Vej</w:t>
-          </w:r>
-          <w:proofErr w:type="gramEnd"/>
-          <w:r>
-            <w:rPr>
-              <w:rFonts w:ascii="Avenir LT Std 55 Roman" w:hAnsi="Avenir LT Std 55 Roman" w:cstheme="majorHAnsi"/>
-              <w:b/>
-              <w:bCs/>
-            </w:rPr>
-            <w:t xml:space="preserve"> }}, {{ By }}</w:t>
+            <w:t>{{ Adresse }}</w:t>
           </w:r>
         </w:p>
       </w:tc>
@@ -7561,19 +6954,11 @@
               <w:rFonts w:ascii="Avenir LT Std 55 Roman" w:hAnsi="Avenir LT Std 55 Roman"/>
             </w:rPr>
           </w:pPr>
-          <w:proofErr w:type="spellStart"/>
           <w:r>
             <w:rPr>
               <w:rFonts w:ascii="Avenir LT Std 55 Roman" w:hAnsi="Avenir LT Std 55 Roman"/>
             </w:rPr>
-            <w:t>Projektnr</w:t>
-          </w:r>
-          <w:proofErr w:type="spellEnd"/>
-          <w:r>
-            <w:rPr>
-              <w:rFonts w:ascii="Avenir LT Std 55 Roman" w:hAnsi="Avenir LT Std 55 Roman"/>
-            </w:rPr>
-            <w:t xml:space="preserve">.: </w:t>
+            <w:t xml:space="preserve">Projektnr.: </w:t>
           </w:r>
         </w:p>
       </w:tc>
@@ -7588,19 +6973,11 @@
               <w:rFonts w:ascii="Avenir LT Std 55 Roman" w:hAnsi="Avenir LT Std 55 Roman"/>
             </w:rPr>
           </w:pPr>
-          <w:proofErr w:type="gramStart"/>
           <w:r>
             <w:rPr>
               <w:rFonts w:ascii="Avenir LT Std 55 Roman" w:hAnsi="Avenir LT Std 55 Roman" w:cstheme="majorHAnsi"/>
             </w:rPr>
-            <w:t>{{ Projektnummer</w:t>
-          </w:r>
-          <w:proofErr w:type="gramEnd"/>
-          <w:r>
-            <w:rPr>
-              <w:rFonts w:ascii="Avenir LT Std 55 Roman" w:hAnsi="Avenir LT Std 55 Roman" w:cstheme="majorHAnsi"/>
-            </w:rPr>
-            <w:t xml:space="preserve"> }}</w:t>
+            <w:t>{{ Projektnummer }}</w:t>
           </w:r>
         </w:p>
       </w:tc>
@@ -7670,7 +7047,7 @@
               <w:rFonts w:ascii="Avenir LT Std 55 Roman" w:hAnsi="Avenir LT Std 55 Roman" w:cstheme="majorHAnsi"/>
               <w:noProof/>
             </w:rPr>
-            <w:t>19-11-2024</w:t>
+            <w:t>23-09-2025</w:t>
           </w:r>
           <w:r>
             <w:rPr>
@@ -7830,8 +7207,18 @@
 </w:hdr>
 </file>
 
+<file path=word/header3.xml><?xml version="1.0" encoding="utf-8"?>
+<w:hdr xmlns:wpc="http://schemas.microsoft.com/office/word/2010/wordprocessingCanvas" xmlns:cx="http://schemas.microsoft.com/office/drawing/2014/chartex" xmlns:cx1="http://schemas.microsoft.com/office/drawing/2015/9/8/chartex" xmlns:cx2="http://schemas.microsoft.com/office/drawing/2015/10/21/chartex" xmlns:cx3="http://schemas.microsoft.com/office/drawing/2016/5/9/chartex" xmlns:cx4="http://schemas.microsoft.com/office/drawing/2016/5/10/chartex" xmlns:cx5="http://schemas.microsoft.com/office/drawing/2016/5/11/chartex" xmlns:cx6="http://schemas.microsoft.com/office/drawing/2016/5/12/chartex" xmlns:cx7="http://schemas.microsoft.com/office/drawing/2016/5/13/chartex" xmlns:cx8="http://schemas.microsoft.com/office/drawing/2016/5/14/chartex" xmlns:mc="http://schemas.openxmlformats.org/markup-compatibility/2006" xmlns:aink="http://schemas.microsoft.com/office/drawing/2016/ink" xmlns:am3d="http://schemas.microsoft.com/office/drawing/2017/model3d" xmlns:o="urn:schemas-microsoft-com:office:office" xmlns:oel="http://schemas.microsoft.com/office/2019/extlst" xmlns:r="http://schemas.openxmlformats.org/officeDocument/2006/relationships" xmlns:m="http://schemas.openxmlformats.org/officeDocument/2006/math" xmlns:v="urn:schemas-microsoft-com:vml" xmlns:wp14="http://schemas.microsoft.com/office/word/2010/wordprocessingDrawing" xmlns:wp="http://schemas.openxmlformats.org/drawingml/2006/wordprocessingDrawing" xmlns:w10="urn:schemas-microsoft-com:office:word" xmlns:w="http://schemas.openxmlformats.org/wordprocessingml/2006/main" xmlns:w14="http://schemas.microsoft.com/office/word/2010/wordml" xmlns:w15="http://schemas.microsoft.com/office/word/2012/wordml" xmlns:w16cex="http://schemas.microsoft.com/office/word/2018/wordml/cex" xmlns:w16cid="http://schemas.microsoft.com/office/word/2016/wordml/cid" xmlns:w16="http://schemas.microsoft.com/office/word/2018/wordml" xmlns:w16du="http://schemas.microsoft.com/office/word/2023/wordml/word16du" xmlns:w16sdtdh="http://schemas.microsoft.com/office/word/2020/wordml/sdtdatahash" xmlns:w16sdtfl="http://schemas.microsoft.com/office/word/2024/wordml/sdtformatlock" xmlns:w16se="http://schemas.microsoft.com/office/word/2015/wordml/symex" xmlns:wpg="http://schemas.microsoft.com/office/word/2010/wordprocessingGroup" xmlns:wpi="http://schemas.microsoft.com/office/word/2010/wordprocessingInk" xmlns:wne="http://schemas.microsoft.com/office/word/2006/wordml" xmlns:wps="http://schemas.microsoft.com/office/word/2010/wordprocessingShape" mc:Ignorable="w14 w15 w16se w16cid w16 w16cex w16sdtdh w16sdtfl w16du wp14">
+  <w:p>
+    <w:pPr>
+      <w:pStyle w:val="Sidehoved"/>
+    </w:pPr>
+  </w:p>
+</w:hdr>
+</file>
+
 <file path=word/numbering.xml><?xml version="1.0" encoding="utf-8"?>
-<w:numbering xmlns:wpc="http://schemas.microsoft.com/office/word/2010/wordprocessingCanvas" xmlns:cx="http://schemas.microsoft.com/office/drawing/2014/chartex" xmlns:cx1="http://schemas.microsoft.com/office/drawing/2015/9/8/chartex" xmlns:cx2="http://schemas.microsoft.com/office/drawing/2015/10/21/chartex" xmlns:cx3="http://schemas.microsoft.com/office/drawing/2016/5/9/chartex" xmlns:cx4="http://schemas.microsoft.com/office/drawing/2016/5/10/chartex" xmlns:cx5="http://schemas.microsoft.com/office/drawing/2016/5/11/chartex" xmlns:cx6="http://schemas.microsoft.com/office/drawing/2016/5/12/chartex" xmlns:cx7="http://schemas.microsoft.com/office/drawing/2016/5/13/chartex" xmlns:cx8="http://schemas.microsoft.com/office/drawing/2016/5/14/chartex" xmlns:mc="http://schemas.openxmlformats.org/markup-compatibility/2006" xmlns:aink="http://schemas.microsoft.com/office/drawing/2016/ink" xmlns:am3d="http://schemas.microsoft.com/office/drawing/2017/model3d" xmlns:o="urn:schemas-microsoft-com:office:office" xmlns:oel="http://schemas.microsoft.com/office/2019/extlst" xmlns:r="http://schemas.openxmlformats.org/officeDocument/2006/relationships" xmlns:m="http://schemas.openxmlformats.org/officeDocument/2006/math" xmlns:v="urn:schemas-microsoft-com:vml" xmlns:wp14="http://schemas.microsoft.com/office/word/2010/wordprocessingDrawing" xmlns:wp="http://schemas.openxmlformats.org/drawingml/2006/wordprocessingDrawing" xmlns:w10="urn:schemas-microsoft-com:office:word" xmlns:w="http://schemas.openxmlformats.org/wordprocessingml/2006/main" xmlns:w14="http://schemas.microsoft.com/office/word/2010/wordml" xmlns:w15="http://schemas.microsoft.com/office/word/2012/wordml" xmlns:w16cex="http://schemas.microsoft.com/office/word/2018/wordml/cex" xmlns:w16cid="http://schemas.microsoft.com/office/word/2016/wordml/cid" xmlns:w16="http://schemas.microsoft.com/office/word/2018/wordml" xmlns:w16du="http://schemas.microsoft.com/office/word/2023/wordml/word16du" xmlns:w16sdtdh="http://schemas.microsoft.com/office/word/2020/wordml/sdtdatahash" xmlns:w16se="http://schemas.microsoft.com/office/word/2015/wordml/symex" xmlns:wpg="http://schemas.microsoft.com/office/word/2010/wordprocessingGroup" xmlns:wpi="http://schemas.microsoft.com/office/word/2010/wordprocessingInk" xmlns:wne="http://schemas.microsoft.com/office/word/2006/wordml" xmlns:wps="http://schemas.microsoft.com/office/word/2010/wordprocessingShape" mc:Ignorable="w14 w15 w16se w16cid w16 w16cex w16sdtdh w16du wp14">
+<w:numbering xmlns:wpc="http://schemas.microsoft.com/office/word/2010/wordprocessingCanvas" xmlns:cx="http://schemas.microsoft.com/office/drawing/2014/chartex" xmlns:cx1="http://schemas.microsoft.com/office/drawing/2015/9/8/chartex" xmlns:cx2="http://schemas.microsoft.com/office/drawing/2015/10/21/chartex" xmlns:cx3="http://schemas.microsoft.com/office/drawing/2016/5/9/chartex" xmlns:cx4="http://schemas.microsoft.com/office/drawing/2016/5/10/chartex" xmlns:cx5="http://schemas.microsoft.com/office/drawing/2016/5/11/chartex" xmlns:cx6="http://schemas.microsoft.com/office/drawing/2016/5/12/chartex" xmlns:cx7="http://schemas.microsoft.com/office/drawing/2016/5/13/chartex" xmlns:cx8="http://schemas.microsoft.com/office/drawing/2016/5/14/chartex" xmlns:mc="http://schemas.openxmlformats.org/markup-compatibility/2006" xmlns:aink="http://schemas.microsoft.com/office/drawing/2016/ink" xmlns:am3d="http://schemas.microsoft.com/office/drawing/2017/model3d" xmlns:o="urn:schemas-microsoft-com:office:office" xmlns:oel="http://schemas.microsoft.com/office/2019/extlst" xmlns:r="http://schemas.openxmlformats.org/officeDocument/2006/relationships" xmlns:m="http://schemas.openxmlformats.org/officeDocument/2006/math" xmlns:v="urn:schemas-microsoft-com:vml" xmlns:wp14="http://schemas.microsoft.com/office/word/2010/wordprocessingDrawing" xmlns:wp="http://schemas.openxmlformats.org/drawingml/2006/wordprocessingDrawing" xmlns:w10="urn:schemas-microsoft-com:office:word" xmlns:w="http://schemas.openxmlformats.org/wordprocessingml/2006/main" xmlns:w14="http://schemas.microsoft.com/office/word/2010/wordml" xmlns:w15="http://schemas.microsoft.com/office/word/2012/wordml" xmlns:w16cex="http://schemas.microsoft.com/office/word/2018/wordml/cex" xmlns:w16cid="http://schemas.microsoft.com/office/word/2016/wordml/cid" xmlns:w16="http://schemas.microsoft.com/office/word/2018/wordml" xmlns:w16du="http://schemas.microsoft.com/office/word/2023/wordml/word16du" xmlns:w16sdtdh="http://schemas.microsoft.com/office/word/2020/wordml/sdtdatahash" xmlns:w16sdtfl="http://schemas.microsoft.com/office/word/2024/wordml/sdtformatlock" xmlns:w16se="http://schemas.microsoft.com/office/word/2015/wordml/symex" xmlns:wpg="http://schemas.microsoft.com/office/word/2010/wordprocessingGroup" xmlns:wpi="http://schemas.microsoft.com/office/word/2010/wordprocessingInk" xmlns:wne="http://schemas.microsoft.com/office/word/2006/wordml" xmlns:wps="http://schemas.microsoft.com/office/word/2010/wordprocessingShape" mc:Ignorable="w14 w15 w16se w16cid w16 w16cex w16sdtdh w16sdtfl w16du wp14">
   <w:abstractNum w:abstractNumId="0" w15:restartNumberingAfterBreak="0">
     <w:nsid w:val="1E1B3998"/>
     <w:multiLevelType w:val="multilevel"/>
@@ -8112,7 +7499,7 @@
 </file>
 
 <file path=word/styles.xml><?xml version="1.0" encoding="utf-8"?>
-<w:styles xmlns:mc="http://schemas.openxmlformats.org/markup-compatibility/2006" xmlns:r="http://schemas.openxmlformats.org/officeDocument/2006/relationships" xmlns:w="http://schemas.openxmlformats.org/wordprocessingml/2006/main" xmlns:w14="http://schemas.microsoft.com/office/word/2010/wordml" xmlns:w15="http://schemas.microsoft.com/office/word/2012/wordml" xmlns:w16cex="http://schemas.microsoft.com/office/word/2018/wordml/cex" xmlns:w16cid="http://schemas.microsoft.com/office/word/2016/wordml/cid" xmlns:w16="http://schemas.microsoft.com/office/word/2018/wordml" xmlns:w16du="http://schemas.microsoft.com/office/word/2023/wordml/word16du" xmlns:w16sdtdh="http://schemas.microsoft.com/office/word/2020/wordml/sdtdatahash" xmlns:w16se="http://schemas.microsoft.com/office/word/2015/wordml/symex" mc:Ignorable="w14 w15 w16se w16cid w16 w16cex w16sdtdh w16du">
+<w:styles xmlns:mc="http://schemas.openxmlformats.org/markup-compatibility/2006" xmlns:r="http://schemas.openxmlformats.org/officeDocument/2006/relationships" xmlns:w="http://schemas.openxmlformats.org/wordprocessingml/2006/main" xmlns:w14="http://schemas.microsoft.com/office/word/2010/wordml" xmlns:w15="http://schemas.microsoft.com/office/word/2012/wordml" xmlns:w16cex="http://schemas.microsoft.com/office/word/2018/wordml/cex" xmlns:w16cid="http://schemas.microsoft.com/office/word/2016/wordml/cid" xmlns:w16="http://schemas.microsoft.com/office/word/2018/wordml" xmlns:w16du="http://schemas.microsoft.com/office/word/2023/wordml/word16du" xmlns:w16sdtdh="http://schemas.microsoft.com/office/word/2020/wordml/sdtdatahash" xmlns:w16sdtfl="http://schemas.microsoft.com/office/word/2024/wordml/sdtformatlock" xmlns:w16se="http://schemas.microsoft.com/office/word/2015/wordml/symex" mc:Ignorable="w14 w15 w16se w16cid w16 w16cex w16sdtdh w16sdtfl w16du">
   <w:docDefaults>
     <w:rPrDefault>
       <w:rPr>
@@ -8749,7 +8136,6 @@
   <w:style w:type="character" w:default="1" w:styleId="Standardskrifttypeiafsnit">
     <w:name w:val="Default Paragraph Font"/>
     <w:uiPriority w:val="1"/>
-    <w:semiHidden/>
     <w:unhideWhenUsed/>
   </w:style>
   <w:style w:type="table" w:default="1" w:styleId="Tabel-Normal">

</xml_diff>